<commit_message>
Added class description table
</commit_message>
<xml_diff>
--- a/SDD-Document/CS251-MohamedSamir-20170039-SDDDocument.docx
+++ b/SDD-Document/CS251-MohamedSamir-20170039-SDDDocument.docx
@@ -1,6 +1,6 @@
 
 <file path=word/document.xml><?xml version="1.0" encoding="utf-8"?>
-<w:document xmlns:wpc="http://schemas.microsoft.com/office/word/2010/wordprocessingCanvas" xmlns:cx="http://schemas.microsoft.com/office/drawing/2014/chartex" xmlns:cx1="http://schemas.microsoft.com/office/drawing/2015/9/8/chartex" xmlns:mc="http://schemas.openxmlformats.org/markup-compatibility/2006" xmlns:o="urn:schemas-microsoft-com:office:office" xmlns:r="http://schemas.openxmlformats.org/officeDocument/2006/relationships" xmlns:m="http://schemas.openxmlformats.org/officeDocument/2006/math" xmlns:v="urn:schemas-microsoft-com:vml" xmlns:wp14="http://schemas.microsoft.com/office/word/2010/wordprocessingDrawing" xmlns:wp="http://schemas.openxmlformats.org/drawingml/2006/wordprocessingDrawing" xmlns:w10="urn:schemas-microsoft-com:office:word" xmlns:w="http://schemas.openxmlformats.org/wordprocessingml/2006/main" xmlns:w14="http://schemas.microsoft.com/office/word/2010/wordml" xmlns:w15="http://schemas.microsoft.com/office/word/2012/wordml" xmlns:w16se="http://schemas.microsoft.com/office/word/2015/wordml/symex" xmlns:wpg="http://schemas.microsoft.com/office/word/2010/wordprocessingGroup" xmlns:wpi="http://schemas.microsoft.com/office/word/2010/wordprocessingInk" xmlns:wne="http://schemas.microsoft.com/office/word/2006/wordml" xmlns:wps="http://schemas.microsoft.com/office/word/2010/wordprocessingShape" mc:Ignorable="w14 w15 w16se wp14">
+<w:document xmlns:wpc="http://schemas.microsoft.com/office/word/2010/wordprocessingCanvas" xmlns:cx="http://schemas.microsoft.com/office/drawing/2014/chartex" xmlns:cx1="http://schemas.microsoft.com/office/drawing/2015/9/8/chartex" xmlns:cx2="http://schemas.microsoft.com/office/drawing/2015/10/21/chartex" xmlns:cx3="http://schemas.microsoft.com/office/drawing/2016/5/9/chartex" xmlns:cx4="http://schemas.microsoft.com/office/drawing/2016/5/10/chartex" xmlns:cx5="http://schemas.microsoft.com/office/drawing/2016/5/11/chartex" xmlns:cx6="http://schemas.microsoft.com/office/drawing/2016/5/12/chartex" xmlns:cx7="http://schemas.microsoft.com/office/drawing/2016/5/13/chartex" xmlns:cx8="http://schemas.microsoft.com/office/drawing/2016/5/14/chartex" xmlns:mc="http://schemas.openxmlformats.org/markup-compatibility/2006" xmlns:aink="http://schemas.microsoft.com/office/drawing/2016/ink" xmlns:am3d="http://schemas.microsoft.com/office/drawing/2017/model3d" xmlns:o="urn:schemas-microsoft-com:office:office" xmlns:r="http://schemas.openxmlformats.org/officeDocument/2006/relationships" xmlns:m="http://schemas.openxmlformats.org/officeDocument/2006/math" xmlns:v="urn:schemas-microsoft-com:vml" xmlns:wp14="http://schemas.microsoft.com/office/word/2010/wordprocessingDrawing" xmlns:wp="http://schemas.openxmlformats.org/drawingml/2006/wordprocessingDrawing" xmlns:w10="urn:schemas-microsoft-com:office:word" xmlns:w="http://schemas.openxmlformats.org/wordprocessingml/2006/main" xmlns:w14="http://schemas.microsoft.com/office/word/2010/wordml" xmlns:w15="http://schemas.microsoft.com/office/word/2012/wordml" xmlns:w16cid="http://schemas.microsoft.com/office/word/2016/wordml/cid" xmlns:w16se="http://schemas.microsoft.com/office/word/2015/wordml/symex" xmlns:wpg="http://schemas.microsoft.com/office/word/2010/wordprocessingGroup" xmlns:wpi="http://schemas.microsoft.com/office/word/2010/wordprocessingInk" xmlns:wne="http://schemas.microsoft.com/office/word/2006/wordml" xmlns:wps="http://schemas.microsoft.com/office/word/2010/wordprocessingShape" mc:Ignorable="w14 w15 w16se w16cid wp14">
   <w:body>
     <w:p>
       <w:pPr>
@@ -307,13 +307,23 @@
                 <w:lang w:bidi="ar-EG"/>
               </w:rPr>
             </w:pPr>
+            <w:proofErr w:type="spellStart"/>
             <w:r>
               <w:rPr>
                 <w:sz w:val="24"/>
                 <w:szCs w:val="24"/>
                 <w:lang w:bidi="ar-EG"/>
               </w:rPr>
-              <w:t>Adham Mamdouh</w:t>
+              <w:t>Adham</w:t>
+            </w:r>
+            <w:proofErr w:type="spellEnd"/>
+            <w:r>
+              <w:rPr>
+                <w:sz w:val="24"/>
+                <w:szCs w:val="24"/>
+                <w:lang w:bidi="ar-EG"/>
+              </w:rPr>
+              <w:t xml:space="preserve"> Mamdouh</w:t>
             </w:r>
           </w:p>
         </w:tc>
@@ -362,8 +372,18 @@
                 <w:szCs w:val="24"/>
                 <w:lang w:bidi="ar-EG"/>
               </w:rPr>
-              <w:t>Ahmed Nasr ElDardery</w:t>
-            </w:r>
+              <w:t xml:space="preserve">Ahmed Nasr </w:t>
+            </w:r>
+            <w:proofErr w:type="spellStart"/>
+            <w:r>
+              <w:rPr>
+                <w:sz w:val="24"/>
+                <w:szCs w:val="24"/>
+                <w:lang w:bidi="ar-EG"/>
+              </w:rPr>
+              <w:t>ElDardery</w:t>
+            </w:r>
+            <w:proofErr w:type="spellEnd"/>
           </w:p>
         </w:tc>
         <w:tc>
@@ -563,13 +583,129 @@
           <w:r>
             <w:fldChar w:fldCharType="separate"/>
           </w:r>
-          <w:hyperlink w:anchor="_Toc26633070" w:history="1">
+          <w:bookmarkStart w:id="0" w:name="_GoBack"/>
+          <w:bookmarkEnd w:id="0"/>
+          <w:r>
+            <w:rPr>
+              <w:rStyle w:val="Hyperlink"/>
+              <w:noProof/>
+            </w:rPr>
+            <w:fldChar w:fldCharType="begin"/>
+          </w:r>
+          <w:r>
+            <w:rPr>
+              <w:rStyle w:val="Hyperlink"/>
+              <w:noProof/>
+            </w:rPr>
+            <w:instrText xml:space="preserve"> </w:instrText>
+          </w:r>
+          <w:r>
+            <w:rPr>
+              <w:noProof/>
+            </w:rPr>
+            <w:instrText>HYPERLINK \l "_Toc26643957"</w:instrText>
+          </w:r>
+          <w:r>
+            <w:rPr>
+              <w:rStyle w:val="Hyperlink"/>
+              <w:noProof/>
+            </w:rPr>
+            <w:instrText xml:space="preserve"> </w:instrText>
+          </w:r>
+          <w:r>
+            <w:rPr>
+              <w:rStyle w:val="Hyperlink"/>
+              <w:noProof/>
+            </w:rPr>
+          </w:r>
+          <w:r>
+            <w:rPr>
+              <w:rStyle w:val="Hyperlink"/>
+              <w:noProof/>
+            </w:rPr>
+            <w:fldChar w:fldCharType="separate"/>
+          </w:r>
+          <w:r>
+            <w:rPr>
+              <w:rStyle w:val="Hyperlink"/>
+              <w:noProof/>
+            </w:rPr>
+            <w:t>Team</w:t>
+          </w:r>
+          <w:r>
+            <w:rPr>
+              <w:noProof/>
+              <w:webHidden/>
+            </w:rPr>
+            <w:tab/>
+          </w:r>
+          <w:r>
+            <w:rPr>
+              <w:noProof/>
+              <w:webHidden/>
+            </w:rPr>
+            <w:fldChar w:fldCharType="begin"/>
+          </w:r>
+          <w:r>
+            <w:rPr>
+              <w:noProof/>
+              <w:webHidden/>
+            </w:rPr>
+            <w:instrText xml:space="preserve"> PAGEREF _Toc26643957 \h </w:instrText>
+          </w:r>
+          <w:r>
+            <w:rPr>
+              <w:noProof/>
+              <w:webHidden/>
+            </w:rPr>
+          </w:r>
+          <w:r>
+            <w:rPr>
+              <w:noProof/>
+              <w:webHidden/>
+            </w:rPr>
+            <w:fldChar w:fldCharType="separate"/>
+          </w:r>
+          <w:r>
+            <w:rPr>
+              <w:noProof/>
+              <w:webHidden/>
+            </w:rPr>
+            <w:t>3</w:t>
+          </w:r>
+          <w:r>
+            <w:rPr>
+              <w:noProof/>
+              <w:webHidden/>
+            </w:rPr>
+            <w:fldChar w:fldCharType="end"/>
+          </w:r>
+          <w:r>
+            <w:rPr>
+              <w:rStyle w:val="Hyperlink"/>
+              <w:noProof/>
+            </w:rPr>
+            <w:fldChar w:fldCharType="end"/>
+          </w:r>
+        </w:p>
+        <w:p>
+          <w:pPr>
+            <w:pStyle w:val="TOC1"/>
+            <w:tabs>
+              <w:tab w:val="right" w:leader="dot" w:pos="9638"/>
+            </w:tabs>
+            <w:rPr>
+              <w:rFonts w:eastAsiaTheme="minorEastAsia"/>
+              <w:noProof/>
+            </w:rPr>
+          </w:pPr>
+          <w:hyperlink w:anchor="_Toc26643958" w:history="1">
             <w:r>
               <w:rPr>
                 <w:rStyle w:val="Hyperlink"/>
                 <w:noProof/>
               </w:rPr>
-              <w:t>Team</w:t>
+              <w:t>Document Purpose and Audience</w:t>
             </w:r>
             <w:r>
               <w:rPr>
@@ -590,7 +726,7 @@
                 <w:noProof/>
                 <w:webHidden/>
               </w:rPr>
-              <w:instrText xml:space="preserve"> PAGEREF _Toc26633070 \h </w:instrText>
+              <w:instrText xml:space="preserve"> PAGEREF _Toc26643958 \h </w:instrText>
             </w:r>
             <w:r>
               <w:rPr>
@@ -632,13 +768,13 @@
               <w:noProof/>
             </w:rPr>
           </w:pPr>
-          <w:hyperlink w:anchor="_Toc26633071" w:history="1">
+          <w:hyperlink w:anchor="_Toc26643959" w:history="1">
             <w:r>
               <w:rPr>
                 <w:rStyle w:val="Hyperlink"/>
                 <w:noProof/>
               </w:rPr>
-              <w:t>Document Purpose and Audience</w:t>
+              <w:t>System Models</w:t>
             </w:r>
             <w:r>
               <w:rPr>
@@ -659,7 +795,7 @@
                 <w:noProof/>
                 <w:webHidden/>
               </w:rPr>
-              <w:instrText xml:space="preserve"> PAGEREF _Toc26633071 \h </w:instrText>
+              <w:instrText xml:space="preserve"> PAGEREF _Toc26643959 \h </w:instrText>
             </w:r>
             <w:r>
               <w:rPr>
@@ -679,7 +815,283 @@
                 <w:noProof/>
                 <w:webHidden/>
               </w:rPr>
-              <w:t>3</w:t>
+              <w:t>4</w:t>
+            </w:r>
+            <w:r>
+              <w:rPr>
+                <w:noProof/>
+                <w:webHidden/>
+              </w:rPr>
+              <w:fldChar w:fldCharType="end"/>
+            </w:r>
+          </w:hyperlink>
+        </w:p>
+        <w:p>
+          <w:pPr>
+            <w:pStyle w:val="TOC2"/>
+            <w:tabs>
+              <w:tab w:val="right" w:leader="dot" w:pos="9638"/>
+            </w:tabs>
+            <w:rPr>
+              <w:rFonts w:eastAsiaTheme="minorEastAsia"/>
+              <w:noProof/>
+            </w:rPr>
+          </w:pPr>
+          <w:hyperlink w:anchor="_Toc26643960" w:history="1">
+            <w:r>
+              <w:rPr>
+                <w:rStyle w:val="Hyperlink"/>
+                <w:noProof/>
+              </w:rPr>
+              <w:t>I.  System Decomposition</w:t>
+            </w:r>
+            <w:r>
+              <w:rPr>
+                <w:noProof/>
+                <w:webHidden/>
+              </w:rPr>
+              <w:tab/>
+            </w:r>
+            <w:r>
+              <w:rPr>
+                <w:noProof/>
+                <w:webHidden/>
+              </w:rPr>
+              <w:fldChar w:fldCharType="begin"/>
+            </w:r>
+            <w:r>
+              <w:rPr>
+                <w:noProof/>
+                <w:webHidden/>
+              </w:rPr>
+              <w:instrText xml:space="preserve"> PAGEREF _Toc26643960 \h </w:instrText>
+            </w:r>
+            <w:r>
+              <w:rPr>
+                <w:noProof/>
+                <w:webHidden/>
+              </w:rPr>
+            </w:r>
+            <w:r>
+              <w:rPr>
+                <w:noProof/>
+                <w:webHidden/>
+              </w:rPr>
+              <w:fldChar w:fldCharType="separate"/>
+            </w:r>
+            <w:r>
+              <w:rPr>
+                <w:noProof/>
+                <w:webHidden/>
+              </w:rPr>
+              <w:t>4</w:t>
+            </w:r>
+            <w:r>
+              <w:rPr>
+                <w:noProof/>
+                <w:webHidden/>
+              </w:rPr>
+              <w:fldChar w:fldCharType="end"/>
+            </w:r>
+          </w:hyperlink>
+        </w:p>
+        <w:p>
+          <w:pPr>
+            <w:pStyle w:val="TOC2"/>
+            <w:tabs>
+              <w:tab w:val="right" w:leader="dot" w:pos="9638"/>
+            </w:tabs>
+            <w:rPr>
+              <w:rFonts w:eastAsiaTheme="minorEastAsia"/>
+              <w:noProof/>
+            </w:rPr>
+          </w:pPr>
+          <w:hyperlink w:anchor="_Toc26643961" w:history="1">
+            <w:r>
+              <w:rPr>
+                <w:rStyle w:val="Hyperlink"/>
+                <w:noProof/>
+              </w:rPr>
+              <w:t>II. Class diagrams</w:t>
+            </w:r>
+            <w:r>
+              <w:rPr>
+                <w:noProof/>
+                <w:webHidden/>
+              </w:rPr>
+              <w:tab/>
+            </w:r>
+            <w:r>
+              <w:rPr>
+                <w:noProof/>
+                <w:webHidden/>
+              </w:rPr>
+              <w:fldChar w:fldCharType="begin"/>
+            </w:r>
+            <w:r>
+              <w:rPr>
+                <w:noProof/>
+                <w:webHidden/>
+              </w:rPr>
+              <w:instrText xml:space="preserve"> PAGEREF _Toc26643961 \h </w:instrText>
+            </w:r>
+            <w:r>
+              <w:rPr>
+                <w:noProof/>
+                <w:webHidden/>
+              </w:rPr>
+            </w:r>
+            <w:r>
+              <w:rPr>
+                <w:noProof/>
+                <w:webHidden/>
+              </w:rPr>
+              <w:fldChar w:fldCharType="separate"/>
+            </w:r>
+            <w:r>
+              <w:rPr>
+                <w:noProof/>
+                <w:webHidden/>
+              </w:rPr>
+              <w:t>4</w:t>
+            </w:r>
+            <w:r>
+              <w:rPr>
+                <w:noProof/>
+                <w:webHidden/>
+              </w:rPr>
+              <w:fldChar w:fldCharType="end"/>
+            </w:r>
+          </w:hyperlink>
+        </w:p>
+        <w:p>
+          <w:pPr>
+            <w:pStyle w:val="TOC2"/>
+            <w:tabs>
+              <w:tab w:val="right" w:leader="dot" w:pos="9638"/>
+            </w:tabs>
+            <w:rPr>
+              <w:rFonts w:eastAsiaTheme="minorEastAsia"/>
+              <w:noProof/>
+            </w:rPr>
+          </w:pPr>
+          <w:hyperlink w:anchor="_Toc26643962" w:history="1">
+            <w:r>
+              <w:rPr>
+                <w:rStyle w:val="Hyperlink"/>
+                <w:noProof/>
+              </w:rPr>
+              <w:t>III. Sequence diagrams</w:t>
+            </w:r>
+            <w:r>
+              <w:rPr>
+                <w:noProof/>
+                <w:webHidden/>
+              </w:rPr>
+              <w:tab/>
+            </w:r>
+            <w:r>
+              <w:rPr>
+                <w:noProof/>
+                <w:webHidden/>
+              </w:rPr>
+              <w:fldChar w:fldCharType="begin"/>
+            </w:r>
+            <w:r>
+              <w:rPr>
+                <w:noProof/>
+                <w:webHidden/>
+              </w:rPr>
+              <w:instrText xml:space="preserve"> PAGEREF _Toc26643962 \h </w:instrText>
+            </w:r>
+            <w:r>
+              <w:rPr>
+                <w:noProof/>
+                <w:webHidden/>
+              </w:rPr>
+            </w:r>
+            <w:r>
+              <w:rPr>
+                <w:noProof/>
+                <w:webHidden/>
+              </w:rPr>
+              <w:fldChar w:fldCharType="separate"/>
+            </w:r>
+            <w:r>
+              <w:rPr>
+                <w:noProof/>
+                <w:webHidden/>
+              </w:rPr>
+              <w:t>6</w:t>
+            </w:r>
+            <w:r>
+              <w:rPr>
+                <w:noProof/>
+                <w:webHidden/>
+              </w:rPr>
+              <w:fldChar w:fldCharType="end"/>
+            </w:r>
+          </w:hyperlink>
+        </w:p>
+        <w:p>
+          <w:pPr>
+            <w:pStyle w:val="TOC3"/>
+            <w:tabs>
+              <w:tab w:val="right" w:leader="dot" w:pos="9638"/>
+            </w:tabs>
+            <w:rPr>
+              <w:rFonts w:eastAsiaTheme="minorEastAsia"/>
+              <w:noProof/>
+            </w:rPr>
+          </w:pPr>
+          <w:hyperlink w:anchor="_Toc26643963" w:history="1">
+            <w:r>
+              <w:rPr>
+                <w:rStyle w:val="Hyperlink"/>
+                <w:noProof/>
+              </w:rPr>
+              <w:t>Class - Sequence Usage Table</w:t>
+            </w:r>
+            <w:r>
+              <w:rPr>
+                <w:noProof/>
+                <w:webHidden/>
+              </w:rPr>
+              <w:tab/>
+            </w:r>
+            <w:r>
+              <w:rPr>
+                <w:noProof/>
+                <w:webHidden/>
+              </w:rPr>
+              <w:fldChar w:fldCharType="begin"/>
+            </w:r>
+            <w:r>
+              <w:rPr>
+                <w:noProof/>
+                <w:webHidden/>
+              </w:rPr>
+              <w:instrText xml:space="preserve"> PAGEREF _Toc26643963 \h </w:instrText>
+            </w:r>
+            <w:r>
+              <w:rPr>
+                <w:noProof/>
+                <w:webHidden/>
+              </w:rPr>
+            </w:r>
+            <w:r>
+              <w:rPr>
+                <w:noProof/>
+                <w:webHidden/>
+              </w:rPr>
+              <w:fldChar w:fldCharType="separate"/>
+            </w:r>
+            <w:r>
+              <w:rPr>
+                <w:noProof/>
+                <w:webHidden/>
+              </w:rPr>
+              <w:t>7</w:t>
             </w:r>
             <w:r>
               <w:rPr>
@@ -701,13 +1113,13 @@
               <w:noProof/>
             </w:rPr>
           </w:pPr>
-          <w:hyperlink w:anchor="_Toc26633072" w:history="1">
+          <w:hyperlink w:anchor="_Toc26643964" w:history="1">
             <w:r>
               <w:rPr>
                 <w:rStyle w:val="Hyperlink"/>
                 <w:noProof/>
               </w:rPr>
-              <w:t>System Models</w:t>
+              <w:t>Ownership Report</w:t>
             </w:r>
             <w:r>
               <w:rPr>
@@ -728,7 +1140,7 @@
                 <w:noProof/>
                 <w:webHidden/>
               </w:rPr>
-              <w:instrText xml:space="preserve"> PAGEREF _Toc26633072 \h </w:instrText>
+              <w:instrText xml:space="preserve"> PAGEREF _Toc26643964 \h </w:instrText>
             </w:r>
             <w:r>
               <w:rPr>
@@ -748,352 +1160,7 @@
                 <w:noProof/>
                 <w:webHidden/>
               </w:rPr>
-              <w:t>4</w:t>
-            </w:r>
-            <w:r>
-              <w:rPr>
-                <w:noProof/>
-                <w:webHidden/>
-              </w:rPr>
-              <w:fldChar w:fldCharType="end"/>
-            </w:r>
-          </w:hyperlink>
-        </w:p>
-        <w:p>
-          <w:pPr>
-            <w:pStyle w:val="TOC2"/>
-            <w:tabs>
-              <w:tab w:val="right" w:leader="dot" w:pos="9638"/>
-            </w:tabs>
-            <w:rPr>
-              <w:rFonts w:eastAsiaTheme="minorEastAsia"/>
-              <w:noProof/>
-            </w:rPr>
-          </w:pPr>
-          <w:hyperlink w:anchor="_Toc26633073" w:history="1">
-            <w:r>
-              <w:rPr>
-                <w:rStyle w:val="Hyperlink"/>
-                <w:noProof/>
-              </w:rPr>
-              <w:t>I.  System Decomposition</w:t>
-            </w:r>
-            <w:r>
-              <w:rPr>
-                <w:noProof/>
-                <w:webHidden/>
-              </w:rPr>
-              <w:tab/>
-            </w:r>
-            <w:r>
-              <w:rPr>
-                <w:noProof/>
-                <w:webHidden/>
-              </w:rPr>
-              <w:fldChar w:fldCharType="begin"/>
-            </w:r>
-            <w:r>
-              <w:rPr>
-                <w:noProof/>
-                <w:webHidden/>
-              </w:rPr>
-              <w:instrText xml:space="preserve"> PAGEREF _Toc26633073 \h </w:instrText>
-            </w:r>
-            <w:r>
-              <w:rPr>
-                <w:noProof/>
-                <w:webHidden/>
-              </w:rPr>
-            </w:r>
-            <w:r>
-              <w:rPr>
-                <w:noProof/>
-                <w:webHidden/>
-              </w:rPr>
-              <w:fldChar w:fldCharType="separate"/>
-            </w:r>
-            <w:r>
-              <w:rPr>
-                <w:noProof/>
-                <w:webHidden/>
-              </w:rPr>
-              <w:t>4</w:t>
-            </w:r>
-            <w:r>
-              <w:rPr>
-                <w:noProof/>
-                <w:webHidden/>
-              </w:rPr>
-              <w:fldChar w:fldCharType="end"/>
-            </w:r>
-          </w:hyperlink>
-        </w:p>
-        <w:p>
-          <w:pPr>
-            <w:pStyle w:val="TOC2"/>
-            <w:tabs>
-              <w:tab w:val="right" w:leader="dot" w:pos="9638"/>
-            </w:tabs>
-            <w:rPr>
-              <w:rFonts w:eastAsiaTheme="minorEastAsia"/>
-              <w:noProof/>
-            </w:rPr>
-          </w:pPr>
-          <w:hyperlink w:anchor="_Toc26633074" w:history="1">
-            <w:r>
-              <w:rPr>
-                <w:rStyle w:val="Hyperlink"/>
-                <w:noProof/>
-              </w:rPr>
-              <w:t>II. Class diagrams</w:t>
-            </w:r>
-            <w:r>
-              <w:rPr>
-                <w:noProof/>
-                <w:webHidden/>
-              </w:rPr>
-              <w:tab/>
-            </w:r>
-            <w:r>
-              <w:rPr>
-                <w:noProof/>
-                <w:webHidden/>
-              </w:rPr>
-              <w:fldChar w:fldCharType="begin"/>
-            </w:r>
-            <w:r>
-              <w:rPr>
-                <w:noProof/>
-                <w:webHidden/>
-              </w:rPr>
-              <w:instrText xml:space="preserve"> PAGEREF _Toc26633074 \h </w:instrText>
-            </w:r>
-            <w:r>
-              <w:rPr>
-                <w:noProof/>
-                <w:webHidden/>
-              </w:rPr>
-            </w:r>
-            <w:r>
-              <w:rPr>
-                <w:noProof/>
-                <w:webHidden/>
-              </w:rPr>
-              <w:fldChar w:fldCharType="separate"/>
-            </w:r>
-            <w:r>
-              <w:rPr>
-                <w:noProof/>
-                <w:webHidden/>
-              </w:rPr>
-              <w:t>4</w:t>
-            </w:r>
-            <w:r>
-              <w:rPr>
-                <w:noProof/>
-                <w:webHidden/>
-              </w:rPr>
-              <w:fldChar w:fldCharType="end"/>
-            </w:r>
-          </w:hyperlink>
-        </w:p>
-        <w:p>
-          <w:pPr>
-            <w:pStyle w:val="TOC3"/>
-            <w:tabs>
-              <w:tab w:val="right" w:leader="dot" w:pos="9638"/>
-            </w:tabs>
-            <w:rPr>
-              <w:rFonts w:eastAsiaTheme="minorEastAsia"/>
-              <w:noProof/>
-            </w:rPr>
-          </w:pPr>
-          <w:hyperlink w:anchor="_Toc26633075" w:history="1">
-            <w:r>
-              <w:rPr>
-                <w:rStyle w:val="Hyperlink"/>
-                <w:noProof/>
-              </w:rPr>
-              <w:t>Important Algorithm</w:t>
-            </w:r>
-            <w:r>
-              <w:rPr>
-                <w:noProof/>
-                <w:webHidden/>
-              </w:rPr>
-              <w:tab/>
-            </w:r>
-            <w:r>
-              <w:rPr>
-                <w:noProof/>
-                <w:webHidden/>
-              </w:rPr>
-              <w:fldChar w:fldCharType="begin"/>
-            </w:r>
-            <w:r>
-              <w:rPr>
-                <w:noProof/>
-                <w:webHidden/>
-              </w:rPr>
-              <w:instrText xml:space="preserve"> PAGEREF _Toc26633075 \h </w:instrText>
-            </w:r>
-            <w:r>
-              <w:rPr>
-                <w:noProof/>
-                <w:webHidden/>
-              </w:rPr>
-            </w:r>
-            <w:r>
-              <w:rPr>
-                <w:noProof/>
-                <w:webHidden/>
-              </w:rPr>
-              <w:fldChar w:fldCharType="separate"/>
-            </w:r>
-            <w:r>
-              <w:rPr>
-                <w:noProof/>
-                <w:webHidden/>
-              </w:rPr>
-              <w:t>5</w:t>
-            </w:r>
-            <w:r>
-              <w:rPr>
-                <w:noProof/>
-                <w:webHidden/>
-              </w:rPr>
-              <w:fldChar w:fldCharType="end"/>
-            </w:r>
-          </w:hyperlink>
-        </w:p>
-        <w:p>
-          <w:pPr>
-            <w:pStyle w:val="TOC2"/>
-            <w:tabs>
-              <w:tab w:val="right" w:leader="dot" w:pos="9638"/>
-            </w:tabs>
-            <w:rPr>
-              <w:rFonts w:eastAsiaTheme="minorEastAsia"/>
-              <w:noProof/>
-            </w:rPr>
-          </w:pPr>
-          <w:hyperlink w:anchor="_Toc26633076" w:history="1">
-            <w:r>
-              <w:rPr>
-                <w:rStyle w:val="Hyperlink"/>
-                <w:noProof/>
-              </w:rPr>
-              <w:t>III. Sequence diagrams</w:t>
-            </w:r>
-            <w:r>
-              <w:rPr>
-                <w:noProof/>
-                <w:webHidden/>
-              </w:rPr>
-              <w:tab/>
-            </w:r>
-            <w:r>
-              <w:rPr>
-                <w:noProof/>
-                <w:webHidden/>
-              </w:rPr>
-              <w:fldChar w:fldCharType="begin"/>
-            </w:r>
-            <w:r>
-              <w:rPr>
-                <w:noProof/>
-                <w:webHidden/>
-              </w:rPr>
-              <w:instrText xml:space="preserve"> PAGEREF _Toc26633076 \h </w:instrText>
-            </w:r>
-            <w:r>
-              <w:rPr>
-                <w:noProof/>
-                <w:webHidden/>
-              </w:rPr>
-            </w:r>
-            <w:r>
-              <w:rPr>
-                <w:noProof/>
-                <w:webHidden/>
-              </w:rPr>
-              <w:fldChar w:fldCharType="separate"/>
-            </w:r>
-            <w:r>
-              <w:rPr>
-                <w:noProof/>
-                <w:webHidden/>
-              </w:rPr>
-              <w:t>6</w:t>
-            </w:r>
-            <w:r>
-              <w:rPr>
-                <w:noProof/>
-                <w:webHidden/>
-              </w:rPr>
-              <w:fldChar w:fldCharType="end"/>
-            </w:r>
-          </w:hyperlink>
-        </w:p>
-        <w:p>
-          <w:pPr>
-            <w:pStyle w:val="TOC3"/>
-            <w:tabs>
-              <w:tab w:val="right" w:leader="dot" w:pos="9638"/>
-            </w:tabs>
-            <w:rPr>
-              <w:rFonts w:eastAsiaTheme="minorEastAsia"/>
-              <w:noProof/>
-            </w:rPr>
-          </w:pPr>
-          <w:hyperlink w:anchor="_Toc26633077" w:history="1">
-            <w:r>
-              <w:rPr>
-                <w:rStyle w:val="Hyperlink"/>
-                <w:noProof/>
-              </w:rPr>
-              <w:t>Class - Sequence Usage Table</w:t>
-            </w:r>
-            <w:r>
-              <w:rPr>
-                <w:noProof/>
-                <w:webHidden/>
-              </w:rPr>
-              <w:tab/>
-            </w:r>
-            <w:r>
-              <w:rPr>
-                <w:noProof/>
-                <w:webHidden/>
-              </w:rPr>
-              <w:fldChar w:fldCharType="begin"/>
-            </w:r>
-            <w:r>
-              <w:rPr>
-                <w:noProof/>
-                <w:webHidden/>
-              </w:rPr>
-              <w:instrText xml:space="preserve"> PAGEREF _Toc26633077 \h </w:instrText>
-            </w:r>
-            <w:r>
-              <w:rPr>
-                <w:noProof/>
-                <w:webHidden/>
-              </w:rPr>
-            </w:r>
-            <w:r>
-              <w:rPr>
-                <w:noProof/>
-                <w:webHidden/>
-              </w:rPr>
-              <w:fldChar w:fldCharType="separate"/>
-            </w:r>
-            <w:r>
-              <w:rPr>
-                <w:noProof/>
-                <w:webHidden/>
-              </w:rPr>
-              <w:t>7</w:t>
+              <w:t>8</w:t>
             </w:r>
             <w:r>
               <w:rPr>
@@ -1115,13 +1182,13 @@
               <w:noProof/>
             </w:rPr>
           </w:pPr>
-          <w:hyperlink w:anchor="_Toc26633078" w:history="1">
+          <w:hyperlink w:anchor="_Toc26643965" w:history="1">
             <w:r>
               <w:rPr>
                 <w:rStyle w:val="Hyperlink"/>
                 <w:noProof/>
               </w:rPr>
-              <w:t>Ownership Report</w:t>
+              <w:t>Policy Regarding Plagiarism:</w:t>
             </w:r>
             <w:r>
               <w:rPr>
@@ -1142,7 +1209,7 @@
                 <w:noProof/>
                 <w:webHidden/>
               </w:rPr>
-              <w:instrText xml:space="preserve"> PAGEREF _Toc26633078 \h </w:instrText>
+              <w:instrText xml:space="preserve"> PAGEREF _Toc26643965 \h </w:instrText>
             </w:r>
             <w:r>
               <w:rPr>
@@ -1184,13 +1251,13 @@
               <w:noProof/>
             </w:rPr>
           </w:pPr>
-          <w:hyperlink w:anchor="_Toc26633079" w:history="1">
+          <w:hyperlink w:anchor="_Toc26643966" w:history="1">
             <w:r>
               <w:rPr>
                 <w:rStyle w:val="Hyperlink"/>
                 <w:noProof/>
               </w:rPr>
-              <w:t>Policy Regarding Plagiarism:</w:t>
+              <w:t>References</w:t>
             </w:r>
             <w:r>
               <w:rPr>
@@ -1211,7 +1278,7 @@
                 <w:noProof/>
                 <w:webHidden/>
               </w:rPr>
-              <w:instrText xml:space="preserve"> PAGEREF _Toc26633079 \h </w:instrText>
+              <w:instrText xml:space="preserve"> PAGEREF _Toc26643966 \h </w:instrText>
             </w:r>
             <w:r>
               <w:rPr>
@@ -1253,13 +1320,13 @@
               <w:noProof/>
             </w:rPr>
           </w:pPr>
-          <w:hyperlink w:anchor="_Toc26633080" w:history="1">
+          <w:hyperlink w:anchor="_Toc26643967" w:history="1">
             <w:r>
               <w:rPr>
                 <w:rStyle w:val="Hyperlink"/>
                 <w:noProof/>
               </w:rPr>
-              <w:t>References</w:t>
+              <w:t>Authors</w:t>
             </w:r>
             <w:r>
               <w:rPr>
@@ -1280,76 +1347,7 @@
                 <w:noProof/>
                 <w:webHidden/>
               </w:rPr>
-              <w:instrText xml:space="preserve"> PAGEREF _Toc26633080 \h </w:instrText>
-            </w:r>
-            <w:r>
-              <w:rPr>
-                <w:noProof/>
-                <w:webHidden/>
-              </w:rPr>
-            </w:r>
-            <w:r>
-              <w:rPr>
-                <w:noProof/>
-                <w:webHidden/>
-              </w:rPr>
-              <w:fldChar w:fldCharType="separate"/>
-            </w:r>
-            <w:r>
-              <w:rPr>
-                <w:noProof/>
-                <w:webHidden/>
-              </w:rPr>
-              <w:t>8</w:t>
-            </w:r>
-            <w:r>
-              <w:rPr>
-                <w:noProof/>
-                <w:webHidden/>
-              </w:rPr>
-              <w:fldChar w:fldCharType="end"/>
-            </w:r>
-          </w:hyperlink>
-        </w:p>
-        <w:p>
-          <w:pPr>
-            <w:pStyle w:val="TOC1"/>
-            <w:tabs>
-              <w:tab w:val="right" w:leader="dot" w:pos="9638"/>
-            </w:tabs>
-            <w:rPr>
-              <w:rFonts w:eastAsiaTheme="minorEastAsia"/>
-              <w:noProof/>
-            </w:rPr>
-          </w:pPr>
-          <w:hyperlink w:anchor="_Toc26633081" w:history="1">
-            <w:r>
-              <w:rPr>
-                <w:rStyle w:val="Hyperlink"/>
-                <w:noProof/>
-              </w:rPr>
-              <w:t>Authors</w:t>
-            </w:r>
-            <w:r>
-              <w:rPr>
-                <w:noProof/>
-                <w:webHidden/>
-              </w:rPr>
-              <w:tab/>
-            </w:r>
-            <w:r>
-              <w:rPr>
-                <w:noProof/>
-                <w:webHidden/>
-              </w:rPr>
-              <w:fldChar w:fldCharType="begin"/>
-            </w:r>
-            <w:r>
-              <w:rPr>
-                <w:noProof/>
-                <w:webHidden/>
-              </w:rPr>
-              <w:instrText xml:space="preserve"> PAGEREF _Toc26633081 \h </w:instrText>
+              <w:instrText xml:space="preserve"> PAGEREF _Toc26643967 \h </w:instrText>
             </w:r>
             <w:r>
               <w:rPr>
@@ -1421,14 +1419,14 @@
       <w:pPr>
         <w:pStyle w:val="Heading1"/>
       </w:pPr>
-      <w:bookmarkStart w:id="0" w:name="_Toc402452669"/>
-      <w:bookmarkStart w:id="1" w:name="_Toc26633070"/>
+      <w:bookmarkStart w:id="1" w:name="_Toc402452669"/>
+      <w:bookmarkStart w:id="2" w:name="_Toc26643957"/>
       <w:r>
         <w:lastRenderedPageBreak/>
         <w:t>Team</w:t>
       </w:r>
-      <w:bookmarkEnd w:id="0"/>
       <w:bookmarkEnd w:id="1"/>
+      <w:bookmarkEnd w:id="2"/>
     </w:p>
     <w:tbl>
       <w:tblPr>
@@ -1553,8 +1551,13 @@
             <w:tcW w:w="3121" w:type="dxa"/>
           </w:tcPr>
           <w:p>
-            <w:r>
-              <w:t>Adham Mamdouh</w:t>
+            <w:proofErr w:type="spellStart"/>
+            <w:r>
+              <w:t>Adham</w:t>
+            </w:r>
+            <w:proofErr w:type="spellEnd"/>
+            <w:r>
+              <w:t xml:space="preserve"> Mamdouh</w:t>
             </w:r>
           </w:p>
         </w:tc>
@@ -1628,9 +1631,11 @@
             <w:r>
               <w:t>-</w:t>
             </w:r>
+            <w:proofErr w:type="spellStart"/>
             <w:r>
               <w:t>dardery</w:t>
             </w:r>
+            <w:proofErr w:type="spellEnd"/>
           </w:p>
         </w:tc>
         <w:tc>
@@ -1638,12 +1643,16 @@
             <w:tcW w:w="3420" w:type="dxa"/>
           </w:tcPr>
           <w:p>
-            <w:r>
-              <w:rPr>
-                <w:color w:val="FF0000"/>
-                <w:highlight w:val="yellow"/>
-              </w:rPr>
-              <w:t>Write your Email</w:t>
+            <w:pPr>
+              <w:rPr>
+                <w:color w:val="000000" w:themeColor="text1"/>
+              </w:rPr>
+            </w:pPr>
+            <w:r>
+              <w:rPr>
+                <w:color w:val="000000" w:themeColor="text1"/>
+              </w:rPr>
+              <w:t>megadardery@yahoo.com</w:t>
             </w:r>
           </w:p>
         </w:tc>
@@ -1653,13 +1662,7 @@
           </w:tcPr>
           <w:p>
             <w:r>
-              <w:rPr>
-                <w:color w:val="FF0000"/>
-                <w:sz w:val="20"/>
-                <w:szCs w:val="20"/>
-                <w:highlight w:val="yellow"/>
-              </w:rPr>
-              <w:t>Write your number</w:t>
+              <w:t>01142078088</w:t>
             </w:r>
           </w:p>
         </w:tc>
@@ -1789,10 +1792,11 @@
       <w:pPr>
         <w:pStyle w:val="Heading1"/>
       </w:pPr>
-      <w:bookmarkStart w:id="2" w:name="_Toc26633071"/>
+      <w:bookmarkStart w:id="3" w:name="_Toc26643958"/>
       <w:r>
         <w:t>Document Purpose and Audience</w:t>
       </w:r>
+      <w:bookmarkEnd w:id="3"/>
     </w:p>
     <w:p>
       <w:pPr>
@@ -1841,25 +1845,25 @@
       <w:pPr>
         <w:pStyle w:val="Heading1"/>
       </w:pPr>
-      <w:bookmarkStart w:id="3" w:name="_Toc26633072"/>
+      <w:bookmarkStart w:id="4" w:name="_Toc26643959"/>
       <w:r>
         <w:lastRenderedPageBreak/>
         <w:t>System Models</w:t>
       </w:r>
-      <w:bookmarkEnd w:id="3"/>
+      <w:bookmarkEnd w:id="4"/>
     </w:p>
     <w:p>
       <w:pPr>
         <w:pStyle w:val="Heading2"/>
       </w:pPr>
-      <w:bookmarkStart w:id="4" w:name="_Toc26633073"/>
+      <w:bookmarkStart w:id="5" w:name="_Toc26643960"/>
       <w:r>
         <w:t xml:space="preserve">I.  </w:t>
       </w:r>
       <w:r>
         <w:t>System Decomposition</w:t>
       </w:r>
-      <w:bookmarkEnd w:id="4"/>
+      <w:bookmarkEnd w:id="5"/>
       <w:r>
         <w:t xml:space="preserve"> </w:t>
       </w:r>
@@ -1944,15 +1948,13 @@
       <w:pPr>
         <w:pStyle w:val="Heading2"/>
       </w:pPr>
-      <w:bookmarkStart w:id="5" w:name="_Toc26633074"/>
+      <w:bookmarkStart w:id="6" w:name="_Toc26643961"/>
       <w:r>
         <w:t xml:space="preserve">II. </w:t>
       </w:r>
       <w:r>
         <w:t>Class diagrams</w:t>
       </w:r>
-      <w:bookmarkStart w:id="6" w:name="_GoBack"/>
-      <w:bookmarkEnd w:id="5"/>
       <w:bookmarkEnd w:id="6"/>
     </w:p>
     <w:p>
@@ -1983,38 +1985,10 @@
             <v:path o:extrusionok="f" gradientshapeok="t" o:connecttype="rect"/>
             <o:lock v:ext="edit" aspectratio="t"/>
           </v:shapetype>
-          <v:shape id="_x0000_i1025" type="#_x0000_t75" style="width:480.2pt;height:222.9pt">
-            <v:imagedata r:id="rId10" o:title="ClassDiagramV2 (3) (4) (19).vpd (1)"/>
+          <v:shape id="_x0000_i1025" type="#_x0000_t75" style="width:480.75pt;height:222.75pt">
+            <v:imagedata r:id="rId10" o:title="ClassDiagramV2 (3) (4) (19)"/>
           </v:shape>
         </w:pict>
-      </w:r>
-    </w:p>
-    <w:p>
-      <w:pPr>
-        <w:pStyle w:val="ListParagraph"/>
-        <w:rPr>
-          <w:b/>
-          <w:bCs/>
-          <w:color w:val="C00000"/>
-        </w:rPr>
-      </w:pPr>
-    </w:p>
-    <w:p>
-      <w:pPr>
-        <w:pStyle w:val="ListParagraph"/>
-        <w:rPr>
-          <w:b/>
-          <w:bCs/>
-          <w:color w:val="C00000"/>
-        </w:rPr>
-      </w:pPr>
-      <w:r>
-        <w:rPr>
-          <w:b/>
-          <w:bCs/>
-          <w:color w:val="C00000"/>
-        </w:rPr>
-        <w:t xml:space="preserve">List down your classes and describe them </w:t>
       </w:r>
     </w:p>
     <w:tbl>
@@ -2039,10 +2013,10 @@
         <w:tblLook w:val="0000" w:firstRow="0" w:lastRow="0" w:firstColumn="0" w:lastColumn="0" w:noHBand="0" w:noVBand="0"/>
       </w:tblPr>
       <w:tblGrid>
-        <w:gridCol w:w="1440"/>
-        <w:gridCol w:w="1710"/>
-        <w:gridCol w:w="1710"/>
-        <w:gridCol w:w="3780"/>
+        <w:gridCol w:w="1260"/>
+        <w:gridCol w:w="1620"/>
+        <w:gridCol w:w="1350"/>
+        <w:gridCol w:w="4410"/>
       </w:tblGrid>
       <w:tr>
         <w:trPr>
@@ -2051,7 +2025,7 @@
         </w:trPr>
         <w:tc>
           <w:tcPr>
-            <w:tcW w:w="1440" w:type="dxa"/>
+            <w:tcW w:w="1260" w:type="dxa"/>
             <w:shd w:val="clear" w:color="auto" w:fill="E6E6E6"/>
             <w:vAlign w:val="center"/>
           </w:tcPr>
@@ -2072,6 +2046,7 @@
                 <w:sz w:val="22"/>
                 <w:szCs w:val="22"/>
               </w:rPr>
+              <w:lastRenderedPageBreak/>
               <w:t xml:space="preserve">Class </w:t>
             </w:r>
             <w:r>
@@ -2087,7 +2062,7 @@
         </w:tc>
         <w:tc>
           <w:tcPr>
-            <w:tcW w:w="1710" w:type="dxa"/>
+            <w:tcW w:w="1620" w:type="dxa"/>
             <w:shd w:val="clear" w:color="auto" w:fill="E6E6E6"/>
             <w:vAlign w:val="center"/>
           </w:tcPr>
@@ -2114,7 +2089,7 @@
         </w:tc>
         <w:tc>
           <w:tcPr>
-            <w:tcW w:w="1710" w:type="dxa"/>
+            <w:tcW w:w="1350" w:type="dxa"/>
             <w:shd w:val="clear" w:color="auto" w:fill="E6E6E6"/>
             <w:vAlign w:val="center"/>
           </w:tcPr>
@@ -2141,7 +2116,7 @@
         </w:tc>
         <w:tc>
           <w:tcPr>
-            <w:tcW w:w="3780" w:type="dxa"/>
+            <w:tcW w:w="4410" w:type="dxa"/>
             <w:shd w:val="clear" w:color="auto" w:fill="E6E6E6"/>
             <w:vAlign w:val="center"/>
           </w:tcPr>
@@ -2182,18 +2157,21 @@
         </w:trPr>
         <w:tc>
           <w:tcPr>
-            <w:tcW w:w="1440" w:type="dxa"/>
-            <w:vAlign w:val="center"/>
-          </w:tcPr>
-          <w:p>
-            <w:pPr>
-              <w:pStyle w:val="TableText"/>
-            </w:pPr>
-          </w:p>
-        </w:tc>
-        <w:tc>
-          <w:tcPr>
-            <w:tcW w:w="1710" w:type="dxa"/>
+            <w:tcW w:w="1260" w:type="dxa"/>
+            <w:vAlign w:val="center"/>
+          </w:tcPr>
+          <w:p>
+            <w:pPr>
+              <w:pStyle w:val="TableText"/>
+            </w:pPr>
+            <w:r>
+              <w:t>API-C1</w:t>
+            </w:r>
+          </w:p>
+        </w:tc>
+        <w:tc>
+          <w:tcPr>
+            <w:tcW w:w="1620" w:type="dxa"/>
             <w:shd w:val="clear" w:color="auto" w:fill="FFFFFF"/>
             <w:vAlign w:val="center"/>
           </w:tcPr>
@@ -2201,11 +2179,14 @@
             <w:pPr>
               <w:pStyle w:val="TableText"/>
             </w:pPr>
-          </w:p>
-        </w:tc>
-        <w:tc>
-          <w:tcPr>
-            <w:tcW w:w="1710" w:type="dxa"/>
+            <w:r>
+              <w:t>API</w:t>
+            </w:r>
+          </w:p>
+        </w:tc>
+        <w:tc>
+          <w:tcPr>
+            <w:tcW w:w="1350" w:type="dxa"/>
             <w:shd w:val="clear" w:color="auto" w:fill="FFFFFF"/>
             <w:vAlign w:val="center"/>
           </w:tcPr>
@@ -2213,21 +2194,1774 @@
             <w:pPr>
               <w:pStyle w:val="TableText"/>
             </w:pPr>
-          </w:p>
-        </w:tc>
-        <w:tc>
-          <w:tcPr>
-            <w:tcW w:w="3780" w:type="dxa"/>
-            <w:vAlign w:val="center"/>
-          </w:tcPr>
-          <w:p>
-            <w:pPr>
-              <w:pStyle w:val="TableText"/>
-            </w:pPr>
+            <w:r>
+              <w:t>API-P</w:t>
+            </w:r>
+          </w:p>
+        </w:tc>
+        <w:tc>
+          <w:tcPr>
+            <w:tcW w:w="4410" w:type="dxa"/>
+            <w:vAlign w:val="center"/>
+          </w:tcPr>
+          <w:p>
+            <w:pPr>
+              <w:pStyle w:val="TableText"/>
+            </w:pPr>
+            <w:r>
+              <w:t>This class responsible for managing the interface of system as logging in.</w:t>
+            </w:r>
+          </w:p>
+        </w:tc>
+      </w:tr>
+      <w:tr>
+        <w:trPr>
+          <w:cantSplit/>
+        </w:trPr>
+        <w:tc>
+          <w:tcPr>
+            <w:tcW w:w="1260" w:type="dxa"/>
+            <w:vAlign w:val="center"/>
+          </w:tcPr>
+          <w:p>
+            <w:pPr>
+              <w:pStyle w:val="TableText"/>
+            </w:pPr>
+            <w:r>
+              <w:t>Post-C1</w:t>
+            </w:r>
+          </w:p>
+        </w:tc>
+        <w:tc>
+          <w:tcPr>
+            <w:tcW w:w="1620" w:type="dxa"/>
+            <w:shd w:val="clear" w:color="auto" w:fill="FFFFFF"/>
+            <w:vAlign w:val="center"/>
+          </w:tcPr>
+          <w:p>
+            <w:pPr>
+              <w:pStyle w:val="TableText"/>
+            </w:pPr>
+            <w:proofErr w:type="spellStart"/>
+            <w:r>
+              <w:t>IPost</w:t>
+            </w:r>
+            <w:proofErr w:type="spellEnd"/>
+          </w:p>
+        </w:tc>
+        <w:tc>
+          <w:tcPr>
+            <w:tcW w:w="1350" w:type="dxa"/>
+            <w:shd w:val="clear" w:color="auto" w:fill="FFFFFF"/>
+            <w:vAlign w:val="center"/>
+          </w:tcPr>
+          <w:p>
+            <w:pPr>
+              <w:pStyle w:val="TableText"/>
+            </w:pPr>
+            <w:r>
+              <w:t>Post-P</w:t>
+            </w:r>
+          </w:p>
+        </w:tc>
+        <w:tc>
+          <w:tcPr>
+            <w:tcW w:w="4410" w:type="dxa"/>
+            <w:vAlign w:val="center"/>
+          </w:tcPr>
+          <w:p>
+            <w:pPr>
+              <w:pStyle w:val="TableText"/>
+            </w:pPr>
+            <w:r>
+              <w:t xml:space="preserve">Interface for </w:t>
+            </w:r>
+            <w:r>
+              <w:t>P</w:t>
+            </w:r>
+            <w:r>
+              <w:t>osting and its functions.</w:t>
+            </w:r>
+          </w:p>
+        </w:tc>
+      </w:tr>
+      <w:tr>
+        <w:trPr>
+          <w:cantSplit/>
+        </w:trPr>
+        <w:tc>
+          <w:tcPr>
+            <w:tcW w:w="1260" w:type="dxa"/>
+            <w:vAlign w:val="center"/>
+          </w:tcPr>
+          <w:p>
+            <w:pPr>
+              <w:pStyle w:val="TableText"/>
+            </w:pPr>
+            <w:r>
+              <w:t>Post-C</w:t>
+            </w:r>
+            <w:r>
+              <w:t>2</w:t>
+            </w:r>
+          </w:p>
+        </w:tc>
+        <w:tc>
+          <w:tcPr>
+            <w:tcW w:w="1620" w:type="dxa"/>
+            <w:shd w:val="clear" w:color="auto" w:fill="FFFFFF"/>
+            <w:vAlign w:val="center"/>
+          </w:tcPr>
+          <w:p>
+            <w:pPr>
+              <w:pStyle w:val="TableText"/>
+            </w:pPr>
+            <w:r>
+              <w:t>Post</w:t>
+            </w:r>
+          </w:p>
+        </w:tc>
+        <w:tc>
+          <w:tcPr>
+            <w:tcW w:w="1350" w:type="dxa"/>
+            <w:shd w:val="clear" w:color="auto" w:fill="FFFFFF"/>
+            <w:vAlign w:val="center"/>
+          </w:tcPr>
+          <w:p>
+            <w:pPr>
+              <w:pStyle w:val="TableText"/>
+            </w:pPr>
+            <w:r>
+              <w:t>Post-P</w:t>
+            </w:r>
+          </w:p>
+        </w:tc>
+        <w:tc>
+          <w:tcPr>
+            <w:tcW w:w="4410" w:type="dxa"/>
+            <w:vAlign w:val="center"/>
+          </w:tcPr>
+          <w:p>
+            <w:pPr>
+              <w:pStyle w:val="TableText"/>
+            </w:pPr>
+            <w:r>
+              <w:t xml:space="preserve">Implements all </w:t>
+            </w:r>
+            <w:r>
+              <w:t>P</w:t>
+            </w:r>
+            <w:r>
+              <w:t>osting functions as like post.</w:t>
+            </w:r>
+          </w:p>
+        </w:tc>
+      </w:tr>
+      <w:tr>
+        <w:trPr>
+          <w:cantSplit/>
+        </w:trPr>
+        <w:tc>
+          <w:tcPr>
+            <w:tcW w:w="1260" w:type="dxa"/>
+            <w:vAlign w:val="center"/>
+          </w:tcPr>
+          <w:p>
+            <w:pPr>
+              <w:pStyle w:val="TableText"/>
+            </w:pPr>
+            <w:r>
+              <w:t>Post-C</w:t>
+            </w:r>
+            <w:r>
+              <w:t>3</w:t>
+            </w:r>
+          </w:p>
+        </w:tc>
+        <w:tc>
+          <w:tcPr>
+            <w:tcW w:w="1620" w:type="dxa"/>
+            <w:shd w:val="clear" w:color="auto" w:fill="FFFFFF"/>
+            <w:vAlign w:val="center"/>
+          </w:tcPr>
+          <w:p>
+            <w:pPr>
+              <w:pStyle w:val="TableText"/>
+            </w:pPr>
+            <w:proofErr w:type="spellStart"/>
+            <w:r>
+              <w:t>SharedPost</w:t>
+            </w:r>
+            <w:proofErr w:type="spellEnd"/>
+          </w:p>
+        </w:tc>
+        <w:tc>
+          <w:tcPr>
+            <w:tcW w:w="1350" w:type="dxa"/>
+            <w:shd w:val="clear" w:color="auto" w:fill="FFFFFF"/>
+            <w:vAlign w:val="center"/>
+          </w:tcPr>
+          <w:p>
+            <w:pPr>
+              <w:pStyle w:val="TableText"/>
+            </w:pPr>
+            <w:r>
+              <w:t>Post-P</w:t>
+            </w:r>
+          </w:p>
+        </w:tc>
+        <w:tc>
+          <w:tcPr>
+            <w:tcW w:w="4410" w:type="dxa"/>
+            <w:vAlign w:val="center"/>
+          </w:tcPr>
+          <w:p>
+            <w:pPr>
+              <w:pStyle w:val="TableText"/>
+              <w:rPr>
+                <w:rFonts w:hint="cs"/>
+                <w:rtl/>
+                <w:lang w:bidi="ar-EG"/>
+              </w:rPr>
+            </w:pPr>
+            <w:r>
+              <w:rPr>
+                <w:sz w:val="16"/>
+                <w:szCs w:val="22"/>
+              </w:rPr>
+              <w:t>Shared Post that contains information of post and sharer.</w:t>
+            </w:r>
+          </w:p>
+        </w:tc>
+      </w:tr>
+      <w:tr>
+        <w:trPr>
+          <w:cantSplit/>
+        </w:trPr>
+        <w:tc>
+          <w:tcPr>
+            <w:tcW w:w="1260" w:type="dxa"/>
+            <w:vAlign w:val="center"/>
+          </w:tcPr>
+          <w:p>
+            <w:pPr>
+              <w:pStyle w:val="TableText"/>
+            </w:pPr>
+            <w:r>
+              <w:t>Comment-C1</w:t>
+            </w:r>
+          </w:p>
+        </w:tc>
+        <w:tc>
+          <w:tcPr>
+            <w:tcW w:w="1620" w:type="dxa"/>
+            <w:shd w:val="clear" w:color="auto" w:fill="FFFFFF"/>
+            <w:vAlign w:val="center"/>
+          </w:tcPr>
+          <w:p>
+            <w:pPr>
+              <w:pStyle w:val="TableText"/>
+            </w:pPr>
+            <w:proofErr w:type="spellStart"/>
+            <w:r>
+              <w:t>IComment</w:t>
+            </w:r>
+            <w:proofErr w:type="spellEnd"/>
+          </w:p>
+        </w:tc>
+        <w:tc>
+          <w:tcPr>
+            <w:tcW w:w="1350" w:type="dxa"/>
+            <w:shd w:val="clear" w:color="auto" w:fill="FFFFFF"/>
+            <w:vAlign w:val="center"/>
+          </w:tcPr>
+          <w:p>
+            <w:pPr>
+              <w:pStyle w:val="TableText"/>
+            </w:pPr>
+            <w:r>
+              <w:t>Comment-P</w:t>
+            </w:r>
+          </w:p>
+        </w:tc>
+        <w:tc>
+          <w:tcPr>
+            <w:tcW w:w="4410" w:type="dxa"/>
+            <w:vAlign w:val="center"/>
+          </w:tcPr>
+          <w:p>
+            <w:pPr>
+              <w:pStyle w:val="TableText"/>
+            </w:pPr>
+            <w:r>
+              <w:t xml:space="preserve">Interface for </w:t>
+            </w:r>
+            <w:r>
+              <w:t>C</w:t>
+            </w:r>
+            <w:r>
+              <w:t>ommenting</w:t>
+            </w:r>
+            <w:r>
+              <w:t xml:space="preserve"> and its functions.</w:t>
+            </w:r>
+          </w:p>
+        </w:tc>
+      </w:tr>
+      <w:tr>
+        <w:trPr>
+          <w:cantSplit/>
+        </w:trPr>
+        <w:tc>
+          <w:tcPr>
+            <w:tcW w:w="1260" w:type="dxa"/>
+            <w:vAlign w:val="center"/>
+          </w:tcPr>
+          <w:p>
+            <w:pPr>
+              <w:pStyle w:val="TableText"/>
+            </w:pPr>
+            <w:r>
+              <w:t>Comment-C</w:t>
+            </w:r>
+            <w:r>
+              <w:t>2</w:t>
+            </w:r>
+          </w:p>
+        </w:tc>
+        <w:tc>
+          <w:tcPr>
+            <w:tcW w:w="1620" w:type="dxa"/>
+            <w:shd w:val="clear" w:color="auto" w:fill="FFFFFF"/>
+            <w:vAlign w:val="center"/>
+          </w:tcPr>
+          <w:p>
+            <w:pPr>
+              <w:pStyle w:val="TableText"/>
+            </w:pPr>
+            <w:r>
+              <w:t>Comment</w:t>
+            </w:r>
+          </w:p>
+        </w:tc>
+        <w:tc>
+          <w:tcPr>
+            <w:tcW w:w="1350" w:type="dxa"/>
+            <w:shd w:val="clear" w:color="auto" w:fill="FFFFFF"/>
+            <w:vAlign w:val="center"/>
+          </w:tcPr>
+          <w:p>
+            <w:pPr>
+              <w:pStyle w:val="TableText"/>
+            </w:pPr>
+            <w:r>
+              <w:t>Comment-P</w:t>
+            </w:r>
+          </w:p>
+        </w:tc>
+        <w:tc>
+          <w:tcPr>
+            <w:tcW w:w="4410" w:type="dxa"/>
+            <w:vAlign w:val="center"/>
+          </w:tcPr>
+          <w:p>
+            <w:pPr>
+              <w:pStyle w:val="TableText"/>
+            </w:pPr>
+            <w:r>
+              <w:rPr>
+                <w:sz w:val="16"/>
+                <w:szCs w:val="22"/>
+              </w:rPr>
+              <w:t xml:space="preserve">Implements all </w:t>
+            </w:r>
+            <w:r>
+              <w:rPr>
+                <w:sz w:val="16"/>
+                <w:szCs w:val="22"/>
+              </w:rPr>
+              <w:t>C</w:t>
+            </w:r>
+            <w:r>
+              <w:rPr>
+                <w:sz w:val="16"/>
+                <w:szCs w:val="22"/>
+              </w:rPr>
+              <w:t>ommenting</w:t>
+            </w:r>
+            <w:r>
+              <w:rPr>
+                <w:sz w:val="16"/>
+                <w:szCs w:val="22"/>
+              </w:rPr>
+              <w:t xml:space="preserve"> functions as </w:t>
+            </w:r>
+            <w:r>
+              <w:rPr>
+                <w:sz w:val="16"/>
+                <w:szCs w:val="22"/>
+              </w:rPr>
+              <w:t>write comment</w:t>
+            </w:r>
+            <w:r>
+              <w:rPr>
+                <w:sz w:val="16"/>
+                <w:szCs w:val="22"/>
+              </w:rPr>
+              <w:t>.</w:t>
+            </w:r>
+          </w:p>
+        </w:tc>
+      </w:tr>
+      <w:tr>
+        <w:trPr>
+          <w:cantSplit/>
+        </w:trPr>
+        <w:tc>
+          <w:tcPr>
+            <w:tcW w:w="1260" w:type="dxa"/>
+            <w:vAlign w:val="center"/>
+          </w:tcPr>
+          <w:p>
+            <w:pPr>
+              <w:pStyle w:val="TableText"/>
+            </w:pPr>
+            <w:r>
+              <w:t>Hashtag-H1</w:t>
+            </w:r>
+          </w:p>
+        </w:tc>
+        <w:tc>
+          <w:tcPr>
+            <w:tcW w:w="1620" w:type="dxa"/>
+            <w:shd w:val="clear" w:color="auto" w:fill="FFFFFF"/>
+            <w:vAlign w:val="center"/>
+          </w:tcPr>
+          <w:p>
+            <w:pPr>
+              <w:pStyle w:val="TableText"/>
+            </w:pPr>
+            <w:proofErr w:type="spellStart"/>
+            <w:r>
+              <w:t>IHashtag</w:t>
+            </w:r>
+            <w:proofErr w:type="spellEnd"/>
+          </w:p>
+        </w:tc>
+        <w:tc>
+          <w:tcPr>
+            <w:tcW w:w="1350" w:type="dxa"/>
+            <w:shd w:val="clear" w:color="auto" w:fill="FFFFFF"/>
+            <w:vAlign w:val="center"/>
+          </w:tcPr>
+          <w:p>
+            <w:pPr>
+              <w:pStyle w:val="TableText"/>
+            </w:pPr>
+            <w:r>
+              <w:t>Hashtag-P</w:t>
+            </w:r>
+          </w:p>
+        </w:tc>
+        <w:tc>
+          <w:tcPr>
+            <w:tcW w:w="4410" w:type="dxa"/>
+            <w:vAlign w:val="center"/>
+          </w:tcPr>
+          <w:p>
+            <w:pPr>
+              <w:pStyle w:val="TableText"/>
+            </w:pPr>
+            <w:r>
+              <w:t xml:space="preserve">Interface for </w:t>
+            </w:r>
+            <w:r>
+              <w:t>H</w:t>
+            </w:r>
+            <w:r>
+              <w:t>ashtag</w:t>
+            </w:r>
+            <w:r>
+              <w:t xml:space="preserve"> and its functions.</w:t>
+            </w:r>
+          </w:p>
+        </w:tc>
+      </w:tr>
+      <w:tr>
+        <w:trPr>
+          <w:cantSplit/>
+        </w:trPr>
+        <w:tc>
+          <w:tcPr>
+            <w:tcW w:w="1260" w:type="dxa"/>
+            <w:vAlign w:val="center"/>
+          </w:tcPr>
+          <w:p>
+            <w:pPr>
+              <w:pStyle w:val="TableText"/>
+            </w:pPr>
+            <w:r>
+              <w:t>Hashtag-H</w:t>
+            </w:r>
+            <w:r>
+              <w:t>2</w:t>
+            </w:r>
+          </w:p>
+        </w:tc>
+        <w:tc>
+          <w:tcPr>
+            <w:tcW w:w="1620" w:type="dxa"/>
+            <w:shd w:val="clear" w:color="auto" w:fill="FFFFFF"/>
+            <w:vAlign w:val="center"/>
+          </w:tcPr>
+          <w:p>
+            <w:pPr>
+              <w:pStyle w:val="TableText"/>
+            </w:pPr>
+            <w:r>
+              <w:t>Hashtag</w:t>
+            </w:r>
+          </w:p>
+        </w:tc>
+        <w:tc>
+          <w:tcPr>
+            <w:tcW w:w="1350" w:type="dxa"/>
+            <w:shd w:val="clear" w:color="auto" w:fill="FFFFFF"/>
+            <w:vAlign w:val="center"/>
+          </w:tcPr>
+          <w:p>
+            <w:pPr>
+              <w:pStyle w:val="TableText"/>
+              <w:rPr>
+                <w:rFonts w:hint="cs"/>
+                <w:rtl/>
+                <w:lang w:bidi="ar-EG"/>
+              </w:rPr>
+            </w:pPr>
+            <w:r>
+              <w:t>Hashtag-P</w:t>
+            </w:r>
+          </w:p>
+        </w:tc>
+        <w:tc>
+          <w:tcPr>
+            <w:tcW w:w="4410" w:type="dxa"/>
+            <w:vAlign w:val="center"/>
+          </w:tcPr>
+          <w:p>
+            <w:pPr>
+              <w:pStyle w:val="TableText"/>
+            </w:pPr>
+            <w:r>
+              <w:rPr>
+                <w:sz w:val="16"/>
+                <w:szCs w:val="22"/>
+              </w:rPr>
+              <w:t xml:space="preserve">Implements </w:t>
+            </w:r>
+            <w:r>
+              <w:rPr>
+                <w:sz w:val="16"/>
+                <w:szCs w:val="22"/>
+              </w:rPr>
+              <w:t>H</w:t>
+            </w:r>
+            <w:r>
+              <w:rPr>
+                <w:sz w:val="16"/>
+                <w:szCs w:val="22"/>
+              </w:rPr>
+              <w:t>ashtag</w:t>
+            </w:r>
+            <w:r>
+              <w:rPr>
+                <w:sz w:val="16"/>
+                <w:szCs w:val="22"/>
+              </w:rPr>
+              <w:t xml:space="preserve"> functions as write </w:t>
+            </w:r>
+            <w:r>
+              <w:rPr>
+                <w:sz w:val="16"/>
+                <w:szCs w:val="22"/>
+              </w:rPr>
+              <w:t>setters and getters</w:t>
+            </w:r>
+            <w:r>
+              <w:rPr>
+                <w:sz w:val="16"/>
+                <w:szCs w:val="22"/>
+              </w:rPr>
+              <w:t>.</w:t>
+            </w:r>
+          </w:p>
+        </w:tc>
+      </w:tr>
+      <w:tr>
+        <w:trPr>
+          <w:cantSplit/>
+        </w:trPr>
+        <w:tc>
+          <w:tcPr>
+            <w:tcW w:w="1260" w:type="dxa"/>
+            <w:vAlign w:val="center"/>
+          </w:tcPr>
+          <w:p>
+            <w:pPr>
+              <w:pStyle w:val="TableText"/>
+            </w:pPr>
+            <w:r>
+              <w:t>User-U1</w:t>
+            </w:r>
+          </w:p>
+        </w:tc>
+        <w:tc>
+          <w:tcPr>
+            <w:tcW w:w="1620" w:type="dxa"/>
+            <w:shd w:val="clear" w:color="auto" w:fill="FFFFFF"/>
+            <w:vAlign w:val="center"/>
+          </w:tcPr>
+          <w:p>
+            <w:pPr>
+              <w:pStyle w:val="TableText"/>
+            </w:pPr>
+            <w:proofErr w:type="spellStart"/>
+            <w:r>
+              <w:t>IUserAccount</w:t>
+            </w:r>
+            <w:proofErr w:type="spellEnd"/>
+          </w:p>
+        </w:tc>
+        <w:tc>
+          <w:tcPr>
+            <w:tcW w:w="1350" w:type="dxa"/>
+            <w:shd w:val="clear" w:color="auto" w:fill="FFFFFF"/>
+            <w:vAlign w:val="center"/>
+          </w:tcPr>
+          <w:p>
+            <w:pPr>
+              <w:pStyle w:val="TableText"/>
+            </w:pPr>
+            <w:r>
+              <w:t>User-</w:t>
+            </w:r>
+            <w:r>
+              <w:t>P</w:t>
+            </w:r>
+          </w:p>
+        </w:tc>
+        <w:tc>
+          <w:tcPr>
+            <w:tcW w:w="4410" w:type="dxa"/>
+            <w:vAlign w:val="center"/>
+          </w:tcPr>
+          <w:p>
+            <w:pPr>
+              <w:pStyle w:val="TableText"/>
+            </w:pPr>
+            <w:r>
+              <w:t xml:space="preserve">Interface for </w:t>
+            </w:r>
+            <w:r>
+              <w:t>A</w:t>
+            </w:r>
+            <w:r>
+              <w:t>ccount and its functions.</w:t>
+            </w:r>
+          </w:p>
+        </w:tc>
+      </w:tr>
+      <w:tr>
+        <w:trPr>
+          <w:cantSplit/>
+        </w:trPr>
+        <w:tc>
+          <w:tcPr>
+            <w:tcW w:w="1260" w:type="dxa"/>
+            <w:vAlign w:val="center"/>
+          </w:tcPr>
+          <w:p>
+            <w:pPr>
+              <w:pStyle w:val="TableText"/>
+            </w:pPr>
+            <w:r>
+              <w:t>User-U</w:t>
+            </w:r>
+            <w:r>
+              <w:t>2</w:t>
+            </w:r>
+          </w:p>
+        </w:tc>
+        <w:tc>
+          <w:tcPr>
+            <w:tcW w:w="1620" w:type="dxa"/>
+            <w:shd w:val="clear" w:color="auto" w:fill="FFFFFF"/>
+            <w:vAlign w:val="center"/>
+          </w:tcPr>
+          <w:p>
+            <w:pPr>
+              <w:pStyle w:val="TableText"/>
+            </w:pPr>
+            <w:proofErr w:type="spellStart"/>
+            <w:r>
+              <w:t>UserAccount</w:t>
+            </w:r>
+            <w:proofErr w:type="spellEnd"/>
+          </w:p>
+        </w:tc>
+        <w:tc>
+          <w:tcPr>
+            <w:tcW w:w="1350" w:type="dxa"/>
+            <w:shd w:val="clear" w:color="auto" w:fill="FFFFFF"/>
+            <w:vAlign w:val="center"/>
+          </w:tcPr>
+          <w:p>
+            <w:pPr>
+              <w:pStyle w:val="TableText"/>
+            </w:pPr>
+            <w:r>
+              <w:t>User-P</w:t>
+            </w:r>
+          </w:p>
+        </w:tc>
+        <w:tc>
+          <w:tcPr>
+            <w:tcW w:w="4410" w:type="dxa"/>
+            <w:vAlign w:val="center"/>
+          </w:tcPr>
+          <w:p>
+            <w:pPr>
+              <w:pStyle w:val="TableText"/>
+            </w:pPr>
+            <w:r>
+              <w:t xml:space="preserve">Implements all </w:t>
+            </w:r>
+            <w:r>
+              <w:t>A</w:t>
+            </w:r>
+            <w:r>
+              <w:t>ccount functions as view account and editing it.</w:t>
+            </w:r>
+          </w:p>
+        </w:tc>
+      </w:tr>
+      <w:tr>
+        <w:trPr>
+          <w:cantSplit/>
+        </w:trPr>
+        <w:tc>
+          <w:tcPr>
+            <w:tcW w:w="1260" w:type="dxa"/>
+            <w:vAlign w:val="center"/>
+          </w:tcPr>
+          <w:p>
+            <w:pPr>
+              <w:pStyle w:val="TableText"/>
+            </w:pPr>
+            <w:r>
+              <w:t>User-U</w:t>
+            </w:r>
+            <w:r>
+              <w:t>3</w:t>
+            </w:r>
+          </w:p>
+        </w:tc>
+        <w:tc>
+          <w:tcPr>
+            <w:tcW w:w="1620" w:type="dxa"/>
+            <w:shd w:val="clear" w:color="auto" w:fill="FFFFFF"/>
+            <w:vAlign w:val="center"/>
+          </w:tcPr>
+          <w:p>
+            <w:pPr>
+              <w:pStyle w:val="TableText"/>
+            </w:pPr>
+            <w:proofErr w:type="spellStart"/>
+            <w:r>
+              <w:t>NormalUser</w:t>
+            </w:r>
+            <w:proofErr w:type="spellEnd"/>
+          </w:p>
+        </w:tc>
+        <w:tc>
+          <w:tcPr>
+            <w:tcW w:w="1350" w:type="dxa"/>
+            <w:shd w:val="clear" w:color="auto" w:fill="FFFFFF"/>
+            <w:vAlign w:val="center"/>
+          </w:tcPr>
+          <w:p>
+            <w:pPr>
+              <w:pStyle w:val="TableText"/>
+            </w:pPr>
+            <w:r>
+              <w:t>User-P</w:t>
+            </w:r>
+          </w:p>
+        </w:tc>
+        <w:tc>
+          <w:tcPr>
+            <w:tcW w:w="4410" w:type="dxa"/>
+            <w:vAlign w:val="center"/>
+          </w:tcPr>
+          <w:p>
+            <w:pPr>
+              <w:pStyle w:val="TableText"/>
+            </w:pPr>
+            <w:r>
+              <w:rPr>
+                <w:sz w:val="16"/>
+                <w:szCs w:val="22"/>
+              </w:rPr>
+              <w:t xml:space="preserve">Extends from </w:t>
+            </w:r>
+            <w:proofErr w:type="spellStart"/>
+            <w:r>
+              <w:rPr>
+                <w:sz w:val="16"/>
+                <w:szCs w:val="22"/>
+              </w:rPr>
+              <w:t>UserAccount</w:t>
+            </w:r>
+            <w:proofErr w:type="spellEnd"/>
+            <w:r>
+              <w:rPr>
+                <w:sz w:val="16"/>
+                <w:szCs w:val="22"/>
+              </w:rPr>
+              <w:t xml:space="preserve"> that defines a normal user.</w:t>
+            </w:r>
+          </w:p>
+        </w:tc>
+      </w:tr>
+      <w:tr>
+        <w:trPr>
+          <w:cantSplit/>
+        </w:trPr>
+        <w:tc>
+          <w:tcPr>
+            <w:tcW w:w="1260" w:type="dxa"/>
+            <w:vAlign w:val="center"/>
+          </w:tcPr>
+          <w:p>
+            <w:pPr>
+              <w:pStyle w:val="TableText"/>
+            </w:pPr>
+            <w:r>
+              <w:t>User-U</w:t>
+            </w:r>
+            <w:r>
+              <w:t>4</w:t>
+            </w:r>
+          </w:p>
+        </w:tc>
+        <w:tc>
+          <w:tcPr>
+            <w:tcW w:w="1620" w:type="dxa"/>
+            <w:shd w:val="clear" w:color="auto" w:fill="FFFFFF"/>
+            <w:vAlign w:val="center"/>
+          </w:tcPr>
+          <w:p>
+            <w:pPr>
+              <w:pStyle w:val="TableText"/>
+            </w:pPr>
+            <w:proofErr w:type="spellStart"/>
+            <w:r>
+              <w:t>SponsoredUser</w:t>
+            </w:r>
+            <w:proofErr w:type="spellEnd"/>
+          </w:p>
+        </w:tc>
+        <w:tc>
+          <w:tcPr>
+            <w:tcW w:w="1350" w:type="dxa"/>
+            <w:shd w:val="clear" w:color="auto" w:fill="FFFFFF"/>
+            <w:vAlign w:val="center"/>
+          </w:tcPr>
+          <w:p>
+            <w:pPr>
+              <w:pStyle w:val="TableText"/>
+            </w:pPr>
+            <w:r>
+              <w:t>User-P</w:t>
+            </w:r>
+          </w:p>
+        </w:tc>
+        <w:tc>
+          <w:tcPr>
+            <w:tcW w:w="4410" w:type="dxa"/>
+            <w:vAlign w:val="center"/>
+          </w:tcPr>
+          <w:p>
+            <w:pPr>
+              <w:pStyle w:val="TableText"/>
+            </w:pPr>
+            <w:r>
+              <w:rPr>
+                <w:sz w:val="16"/>
+                <w:szCs w:val="22"/>
+              </w:rPr>
+              <w:t xml:space="preserve">Extends from </w:t>
+            </w:r>
+            <w:proofErr w:type="spellStart"/>
+            <w:r>
+              <w:rPr>
+                <w:sz w:val="16"/>
+                <w:szCs w:val="22"/>
+              </w:rPr>
+              <w:t>UserAccount</w:t>
+            </w:r>
+            <w:proofErr w:type="spellEnd"/>
+            <w:r>
+              <w:rPr>
+                <w:sz w:val="16"/>
+                <w:szCs w:val="22"/>
+              </w:rPr>
+              <w:t xml:space="preserve"> that defines a </w:t>
+            </w:r>
+            <w:r>
+              <w:rPr>
+                <w:sz w:val="16"/>
+                <w:szCs w:val="22"/>
+              </w:rPr>
+              <w:t>sponsored</w:t>
+            </w:r>
+            <w:r>
+              <w:rPr>
+                <w:sz w:val="16"/>
+                <w:szCs w:val="22"/>
+              </w:rPr>
+              <w:t xml:space="preserve"> user.</w:t>
+            </w:r>
+          </w:p>
+        </w:tc>
+      </w:tr>
+      <w:tr>
+        <w:trPr>
+          <w:cantSplit/>
+        </w:trPr>
+        <w:tc>
+          <w:tcPr>
+            <w:tcW w:w="1260" w:type="dxa"/>
+            <w:vAlign w:val="center"/>
+          </w:tcPr>
+          <w:p>
+            <w:pPr>
+              <w:pStyle w:val="TableText"/>
+            </w:pPr>
+            <w:r>
+              <w:t>User-U</w:t>
+            </w:r>
+            <w:r>
+              <w:t>5</w:t>
+            </w:r>
+          </w:p>
+        </w:tc>
+        <w:tc>
+          <w:tcPr>
+            <w:tcW w:w="1620" w:type="dxa"/>
+            <w:shd w:val="clear" w:color="auto" w:fill="FFFFFF"/>
+            <w:vAlign w:val="center"/>
+          </w:tcPr>
+          <w:p>
+            <w:pPr>
+              <w:pStyle w:val="TableText"/>
+            </w:pPr>
+            <w:proofErr w:type="spellStart"/>
+            <w:r>
+              <w:t>GType</w:t>
+            </w:r>
+            <w:proofErr w:type="spellEnd"/>
+          </w:p>
+        </w:tc>
+        <w:tc>
+          <w:tcPr>
+            <w:tcW w:w="1350" w:type="dxa"/>
+            <w:shd w:val="clear" w:color="auto" w:fill="FFFFFF"/>
+            <w:vAlign w:val="center"/>
+          </w:tcPr>
+          <w:p>
+            <w:pPr>
+              <w:pStyle w:val="TableText"/>
+              <w:rPr>
+                <w:rFonts w:hint="cs"/>
+                <w:rtl/>
+                <w:lang w:bidi="ar-EG"/>
+              </w:rPr>
+            </w:pPr>
+            <w:r>
+              <w:t>User-P</w:t>
+            </w:r>
+          </w:p>
+        </w:tc>
+        <w:tc>
+          <w:tcPr>
+            <w:tcW w:w="4410" w:type="dxa"/>
+            <w:vAlign w:val="center"/>
+          </w:tcPr>
+          <w:p>
+            <w:pPr>
+              <w:pStyle w:val="TableText"/>
+            </w:pPr>
+            <w:proofErr w:type="spellStart"/>
+            <w:r>
+              <w:t>Enum</w:t>
+            </w:r>
+            <w:proofErr w:type="spellEnd"/>
+            <w:r>
+              <w:t xml:space="preserve"> to define the gender type of a user.</w:t>
+            </w:r>
+          </w:p>
+        </w:tc>
+      </w:tr>
+      <w:tr>
+        <w:trPr>
+          <w:cantSplit/>
+        </w:trPr>
+        <w:tc>
+          <w:tcPr>
+            <w:tcW w:w="1260" w:type="dxa"/>
+            <w:vAlign w:val="center"/>
+          </w:tcPr>
+          <w:p>
+            <w:pPr>
+              <w:pStyle w:val="TableText"/>
+            </w:pPr>
+            <w:r>
+              <w:t>Message-C1</w:t>
+            </w:r>
+          </w:p>
+        </w:tc>
+        <w:tc>
+          <w:tcPr>
+            <w:tcW w:w="1620" w:type="dxa"/>
+            <w:shd w:val="clear" w:color="auto" w:fill="FFFFFF"/>
+            <w:vAlign w:val="center"/>
+          </w:tcPr>
+          <w:p>
+            <w:pPr>
+              <w:pStyle w:val="TableText"/>
+            </w:pPr>
+            <w:r>
+              <w:t>IMessage</w:t>
+            </w:r>
+          </w:p>
+        </w:tc>
+        <w:tc>
+          <w:tcPr>
+            <w:tcW w:w="1350" w:type="dxa"/>
+            <w:shd w:val="clear" w:color="auto" w:fill="FFFFFF"/>
+            <w:vAlign w:val="center"/>
+          </w:tcPr>
+          <w:p>
+            <w:pPr>
+              <w:pStyle w:val="TableText"/>
+            </w:pPr>
+            <w:r>
+              <w:t>Message-P</w:t>
+            </w:r>
+          </w:p>
+        </w:tc>
+        <w:tc>
+          <w:tcPr>
+            <w:tcW w:w="4410" w:type="dxa"/>
+            <w:vAlign w:val="center"/>
+          </w:tcPr>
+          <w:p>
+            <w:pPr>
+              <w:pStyle w:val="TableText"/>
+            </w:pPr>
+            <w:r>
+              <w:t xml:space="preserve">Interface for </w:t>
+            </w:r>
+            <w:r>
+              <w:t>messaging</w:t>
+            </w:r>
+            <w:r>
+              <w:t xml:space="preserve"> and its functions.</w:t>
+            </w:r>
+          </w:p>
+        </w:tc>
+      </w:tr>
+      <w:tr>
+        <w:trPr>
+          <w:cantSplit/>
+        </w:trPr>
+        <w:tc>
+          <w:tcPr>
+            <w:tcW w:w="1260" w:type="dxa"/>
+            <w:vAlign w:val="center"/>
+          </w:tcPr>
+          <w:p>
+            <w:pPr>
+              <w:pStyle w:val="TableText"/>
+            </w:pPr>
+            <w:r>
+              <w:t>Message-C</w:t>
+            </w:r>
+            <w:r>
+              <w:t>2</w:t>
+            </w:r>
+          </w:p>
+        </w:tc>
+        <w:tc>
+          <w:tcPr>
+            <w:tcW w:w="1620" w:type="dxa"/>
+            <w:shd w:val="clear" w:color="auto" w:fill="FFFFFF"/>
+            <w:vAlign w:val="center"/>
+          </w:tcPr>
+          <w:p>
+            <w:pPr>
+              <w:pStyle w:val="TableText"/>
+            </w:pPr>
+            <w:r>
+              <w:t>Message</w:t>
+            </w:r>
+          </w:p>
+        </w:tc>
+        <w:tc>
+          <w:tcPr>
+            <w:tcW w:w="1350" w:type="dxa"/>
+            <w:shd w:val="clear" w:color="auto" w:fill="FFFFFF"/>
+            <w:vAlign w:val="center"/>
+          </w:tcPr>
+          <w:p>
+            <w:pPr>
+              <w:pStyle w:val="TableText"/>
+            </w:pPr>
+            <w:r>
+              <w:t>Message-P</w:t>
+            </w:r>
+          </w:p>
+        </w:tc>
+        <w:tc>
+          <w:tcPr>
+            <w:tcW w:w="4410" w:type="dxa"/>
+            <w:vAlign w:val="center"/>
+          </w:tcPr>
+          <w:p>
+            <w:pPr>
+              <w:pStyle w:val="TableText"/>
+            </w:pPr>
+            <w:r>
+              <w:t xml:space="preserve">Implements </w:t>
+            </w:r>
+            <w:r>
+              <w:t>M</w:t>
+            </w:r>
+            <w:r>
+              <w:t>essage functions like send message.</w:t>
+            </w:r>
+          </w:p>
+        </w:tc>
+      </w:tr>
+      <w:tr>
+        <w:trPr>
+          <w:cantSplit/>
+        </w:trPr>
+        <w:tc>
+          <w:tcPr>
+            <w:tcW w:w="1260" w:type="dxa"/>
+            <w:vAlign w:val="center"/>
+          </w:tcPr>
+          <w:p>
+            <w:pPr>
+              <w:pStyle w:val="TableText"/>
+            </w:pPr>
+            <w:r>
+              <w:t>Message-C</w:t>
+            </w:r>
+            <w:r>
+              <w:t>3</w:t>
+            </w:r>
+          </w:p>
+        </w:tc>
+        <w:tc>
+          <w:tcPr>
+            <w:tcW w:w="1620" w:type="dxa"/>
+            <w:shd w:val="clear" w:color="auto" w:fill="FFFFFF"/>
+            <w:vAlign w:val="center"/>
+          </w:tcPr>
+          <w:p>
+            <w:pPr>
+              <w:pStyle w:val="TableText"/>
+            </w:pPr>
+            <w:proofErr w:type="spellStart"/>
+            <w:r>
+              <w:t>PresonalMessage</w:t>
+            </w:r>
+            <w:proofErr w:type="spellEnd"/>
+          </w:p>
+        </w:tc>
+        <w:tc>
+          <w:tcPr>
+            <w:tcW w:w="1350" w:type="dxa"/>
+            <w:shd w:val="clear" w:color="auto" w:fill="FFFFFF"/>
+            <w:vAlign w:val="center"/>
+          </w:tcPr>
+          <w:p>
+            <w:pPr>
+              <w:pStyle w:val="TableText"/>
+            </w:pPr>
+            <w:r>
+              <w:t>Message-P</w:t>
+            </w:r>
+          </w:p>
+        </w:tc>
+        <w:tc>
+          <w:tcPr>
+            <w:tcW w:w="4410" w:type="dxa"/>
+            <w:vAlign w:val="center"/>
+          </w:tcPr>
+          <w:p>
+            <w:pPr>
+              <w:pStyle w:val="TableText"/>
+            </w:pPr>
+            <w:r>
+              <w:t xml:space="preserve">Extends from </w:t>
+            </w:r>
+            <w:r>
+              <w:t>M</w:t>
+            </w:r>
+            <w:r>
+              <w:t>essage that define personal message (message sent to one user).</w:t>
+            </w:r>
+          </w:p>
+        </w:tc>
+      </w:tr>
+      <w:tr>
+        <w:trPr>
+          <w:cantSplit/>
+        </w:trPr>
+        <w:tc>
+          <w:tcPr>
+            <w:tcW w:w="1260" w:type="dxa"/>
+            <w:vAlign w:val="center"/>
+          </w:tcPr>
+          <w:p>
+            <w:pPr>
+              <w:pStyle w:val="TableText"/>
+            </w:pPr>
+            <w:r>
+              <w:t>Message-C</w:t>
+            </w:r>
+            <w:r>
+              <w:t>4</w:t>
+            </w:r>
+          </w:p>
+        </w:tc>
+        <w:tc>
+          <w:tcPr>
+            <w:tcW w:w="1620" w:type="dxa"/>
+            <w:shd w:val="clear" w:color="auto" w:fill="FFFFFF"/>
+            <w:vAlign w:val="center"/>
+          </w:tcPr>
+          <w:p>
+            <w:pPr>
+              <w:pStyle w:val="TableText"/>
+            </w:pPr>
+            <w:proofErr w:type="spellStart"/>
+            <w:r>
+              <w:t>GroupMessage</w:t>
+            </w:r>
+            <w:proofErr w:type="spellEnd"/>
+          </w:p>
+        </w:tc>
+        <w:tc>
+          <w:tcPr>
+            <w:tcW w:w="1350" w:type="dxa"/>
+            <w:shd w:val="clear" w:color="auto" w:fill="FFFFFF"/>
+            <w:vAlign w:val="center"/>
+          </w:tcPr>
+          <w:p>
+            <w:pPr>
+              <w:pStyle w:val="TableText"/>
+            </w:pPr>
+            <w:r>
+              <w:t>Message-P</w:t>
+            </w:r>
+          </w:p>
+        </w:tc>
+        <w:tc>
+          <w:tcPr>
+            <w:tcW w:w="4410" w:type="dxa"/>
+            <w:vAlign w:val="center"/>
+          </w:tcPr>
+          <w:p>
+            <w:pPr>
+              <w:pStyle w:val="TableText"/>
+            </w:pPr>
+            <w:r>
+              <w:t xml:space="preserve">Extends from </w:t>
+            </w:r>
+            <w:r>
+              <w:t>M</w:t>
+            </w:r>
+            <w:r>
+              <w:t xml:space="preserve">essage that define </w:t>
+            </w:r>
+            <w:r>
+              <w:t>group</w:t>
+            </w:r>
+            <w:r>
+              <w:t xml:space="preserve"> message (message sent to </w:t>
+            </w:r>
+            <w:r>
+              <w:t xml:space="preserve">group of </w:t>
+            </w:r>
+            <w:r>
+              <w:t>user</w:t>
+            </w:r>
+            <w:r>
+              <w:t>s</w:t>
+            </w:r>
+            <w:r>
+              <w:t>).</w:t>
+            </w:r>
+          </w:p>
+        </w:tc>
+      </w:tr>
+      <w:tr>
+        <w:trPr>
+          <w:cantSplit/>
+        </w:trPr>
+        <w:tc>
+          <w:tcPr>
+            <w:tcW w:w="1260" w:type="dxa"/>
+            <w:vAlign w:val="center"/>
+          </w:tcPr>
+          <w:p>
+            <w:pPr>
+              <w:pStyle w:val="TableText"/>
+            </w:pPr>
+            <w:r>
+              <w:t>Page-C1</w:t>
+            </w:r>
+          </w:p>
+        </w:tc>
+        <w:tc>
+          <w:tcPr>
+            <w:tcW w:w="1620" w:type="dxa"/>
+            <w:shd w:val="clear" w:color="auto" w:fill="FFFFFF"/>
+            <w:vAlign w:val="center"/>
+          </w:tcPr>
+          <w:p>
+            <w:pPr>
+              <w:pStyle w:val="TableText"/>
+            </w:pPr>
+            <w:proofErr w:type="spellStart"/>
+            <w:r>
+              <w:t>IPage</w:t>
+            </w:r>
+            <w:proofErr w:type="spellEnd"/>
+          </w:p>
+        </w:tc>
+        <w:tc>
+          <w:tcPr>
+            <w:tcW w:w="1350" w:type="dxa"/>
+            <w:shd w:val="clear" w:color="auto" w:fill="FFFFFF"/>
+            <w:vAlign w:val="center"/>
+          </w:tcPr>
+          <w:p>
+            <w:pPr>
+              <w:pStyle w:val="TableText"/>
+            </w:pPr>
+            <w:r>
+              <w:t>Page-P</w:t>
+            </w:r>
+          </w:p>
+        </w:tc>
+        <w:tc>
+          <w:tcPr>
+            <w:tcW w:w="4410" w:type="dxa"/>
+            <w:vAlign w:val="center"/>
+          </w:tcPr>
+          <w:p>
+            <w:pPr>
+              <w:pStyle w:val="TableText"/>
+            </w:pPr>
+            <w:r>
+              <w:t xml:space="preserve">Interface for </w:t>
+            </w:r>
+            <w:r>
+              <w:t>Pages</w:t>
+            </w:r>
+            <w:r>
+              <w:t xml:space="preserve"> and </w:t>
+            </w:r>
+            <w:r>
+              <w:t>their</w:t>
+            </w:r>
+            <w:r>
+              <w:t xml:space="preserve"> functions.</w:t>
+            </w:r>
+          </w:p>
+        </w:tc>
+      </w:tr>
+      <w:tr>
+        <w:trPr>
+          <w:cantSplit/>
+        </w:trPr>
+        <w:tc>
+          <w:tcPr>
+            <w:tcW w:w="1260" w:type="dxa"/>
+            <w:vAlign w:val="center"/>
+          </w:tcPr>
+          <w:p>
+            <w:pPr>
+              <w:pStyle w:val="TableText"/>
+            </w:pPr>
+            <w:r>
+              <w:t>Page-C</w:t>
+            </w:r>
+            <w:r>
+              <w:t>2</w:t>
+            </w:r>
+          </w:p>
+        </w:tc>
+        <w:tc>
+          <w:tcPr>
+            <w:tcW w:w="1620" w:type="dxa"/>
+            <w:shd w:val="clear" w:color="auto" w:fill="FFFFFF"/>
+            <w:vAlign w:val="center"/>
+          </w:tcPr>
+          <w:p>
+            <w:pPr>
+              <w:pStyle w:val="TableText"/>
+            </w:pPr>
+            <w:r>
+              <w:t>Page</w:t>
+            </w:r>
+          </w:p>
+        </w:tc>
+        <w:tc>
+          <w:tcPr>
+            <w:tcW w:w="1350" w:type="dxa"/>
+            <w:shd w:val="clear" w:color="auto" w:fill="FFFFFF"/>
+            <w:vAlign w:val="center"/>
+          </w:tcPr>
+          <w:p>
+            <w:pPr>
+              <w:pStyle w:val="TableText"/>
+            </w:pPr>
+            <w:r>
+              <w:t>Page-P</w:t>
+            </w:r>
+          </w:p>
+        </w:tc>
+        <w:tc>
+          <w:tcPr>
+            <w:tcW w:w="4410" w:type="dxa"/>
+            <w:vAlign w:val="center"/>
+          </w:tcPr>
+          <w:p>
+            <w:pPr>
+              <w:pStyle w:val="TableText"/>
+            </w:pPr>
+            <w:r>
+              <w:t xml:space="preserve">Implements </w:t>
+            </w:r>
+            <w:r>
+              <w:t>Page</w:t>
+            </w:r>
+            <w:r>
+              <w:t xml:space="preserve"> functions like </w:t>
+            </w:r>
+            <w:r>
+              <w:t>Add Admin</w:t>
+            </w:r>
+            <w:r>
+              <w:t>.</w:t>
+            </w:r>
+          </w:p>
+        </w:tc>
+      </w:tr>
+      <w:tr>
+        <w:trPr>
+          <w:cantSplit/>
+        </w:trPr>
+        <w:tc>
+          <w:tcPr>
+            <w:tcW w:w="1260" w:type="dxa"/>
+            <w:vAlign w:val="center"/>
+          </w:tcPr>
+          <w:p>
+            <w:pPr>
+              <w:pStyle w:val="TableText"/>
+            </w:pPr>
+            <w:r>
+              <w:t>Group-C1</w:t>
+            </w:r>
+          </w:p>
+        </w:tc>
+        <w:tc>
+          <w:tcPr>
+            <w:tcW w:w="1620" w:type="dxa"/>
+            <w:shd w:val="clear" w:color="auto" w:fill="FFFFFF"/>
+            <w:vAlign w:val="center"/>
+          </w:tcPr>
+          <w:p>
+            <w:pPr>
+              <w:pStyle w:val="TableText"/>
+            </w:pPr>
+            <w:proofErr w:type="spellStart"/>
+            <w:r>
+              <w:t>IGroup</w:t>
+            </w:r>
+            <w:proofErr w:type="spellEnd"/>
+          </w:p>
+        </w:tc>
+        <w:tc>
+          <w:tcPr>
+            <w:tcW w:w="1350" w:type="dxa"/>
+            <w:shd w:val="clear" w:color="auto" w:fill="FFFFFF"/>
+            <w:vAlign w:val="center"/>
+          </w:tcPr>
+          <w:p>
+            <w:pPr>
+              <w:pStyle w:val="TableText"/>
+            </w:pPr>
+            <w:r>
+              <w:t>Group-P</w:t>
+            </w:r>
+          </w:p>
+        </w:tc>
+        <w:tc>
+          <w:tcPr>
+            <w:tcW w:w="4410" w:type="dxa"/>
+            <w:vAlign w:val="center"/>
+          </w:tcPr>
+          <w:p>
+            <w:pPr>
+              <w:pStyle w:val="TableText"/>
+            </w:pPr>
+            <w:r>
+              <w:t>Interface for Groups and their functions.</w:t>
+            </w:r>
+          </w:p>
+        </w:tc>
+      </w:tr>
+      <w:tr>
+        <w:trPr>
+          <w:cantSplit/>
+        </w:trPr>
+        <w:tc>
+          <w:tcPr>
+            <w:tcW w:w="1260" w:type="dxa"/>
+            <w:vAlign w:val="center"/>
+          </w:tcPr>
+          <w:p>
+            <w:pPr>
+              <w:pStyle w:val="TableText"/>
+            </w:pPr>
+            <w:r>
+              <w:t>Group-C</w:t>
+            </w:r>
+            <w:r>
+              <w:t>2</w:t>
+            </w:r>
+          </w:p>
+        </w:tc>
+        <w:tc>
+          <w:tcPr>
+            <w:tcW w:w="1620" w:type="dxa"/>
+            <w:shd w:val="clear" w:color="auto" w:fill="FFFFFF"/>
+            <w:vAlign w:val="center"/>
+          </w:tcPr>
+          <w:p>
+            <w:pPr>
+              <w:pStyle w:val="TableText"/>
+            </w:pPr>
+            <w:r>
+              <w:t>Group</w:t>
+            </w:r>
+          </w:p>
+        </w:tc>
+        <w:tc>
+          <w:tcPr>
+            <w:tcW w:w="1350" w:type="dxa"/>
+            <w:shd w:val="clear" w:color="auto" w:fill="FFFFFF"/>
+            <w:vAlign w:val="center"/>
+          </w:tcPr>
+          <w:p>
+            <w:pPr>
+              <w:pStyle w:val="TableText"/>
+            </w:pPr>
+            <w:r>
+              <w:t>Group-P</w:t>
+            </w:r>
+          </w:p>
+        </w:tc>
+        <w:tc>
+          <w:tcPr>
+            <w:tcW w:w="4410" w:type="dxa"/>
+            <w:vAlign w:val="center"/>
+          </w:tcPr>
+          <w:p>
+            <w:pPr>
+              <w:pStyle w:val="TableText"/>
+            </w:pPr>
+            <w:r>
+              <w:t>Implements Group functions as Add Admin.</w:t>
+            </w:r>
+          </w:p>
+        </w:tc>
+      </w:tr>
+      <w:tr>
+        <w:trPr>
+          <w:cantSplit/>
+        </w:trPr>
+        <w:tc>
+          <w:tcPr>
+            <w:tcW w:w="1260" w:type="dxa"/>
+            <w:vAlign w:val="center"/>
+          </w:tcPr>
+          <w:p>
+            <w:pPr>
+              <w:pStyle w:val="TableText"/>
+            </w:pPr>
+            <w:r>
+              <w:t>Group-C</w:t>
+            </w:r>
+            <w:r>
+              <w:t>3</w:t>
+            </w:r>
+          </w:p>
+        </w:tc>
+        <w:tc>
+          <w:tcPr>
+            <w:tcW w:w="1620" w:type="dxa"/>
+            <w:shd w:val="clear" w:color="auto" w:fill="FFFFFF"/>
+            <w:vAlign w:val="center"/>
+          </w:tcPr>
+          <w:p>
+            <w:pPr>
+              <w:pStyle w:val="TableText"/>
+            </w:pPr>
+            <w:proofErr w:type="spellStart"/>
+            <w:r>
+              <w:t>OpenGroup</w:t>
+            </w:r>
+            <w:proofErr w:type="spellEnd"/>
+          </w:p>
+        </w:tc>
+        <w:tc>
+          <w:tcPr>
+            <w:tcW w:w="1350" w:type="dxa"/>
+            <w:shd w:val="clear" w:color="auto" w:fill="FFFFFF"/>
+            <w:vAlign w:val="center"/>
+          </w:tcPr>
+          <w:p>
+            <w:pPr>
+              <w:pStyle w:val="TableText"/>
+            </w:pPr>
+            <w:r>
+              <w:t>Group-P</w:t>
+            </w:r>
+          </w:p>
+        </w:tc>
+        <w:tc>
+          <w:tcPr>
+            <w:tcW w:w="4410" w:type="dxa"/>
+            <w:vAlign w:val="center"/>
+          </w:tcPr>
+          <w:p>
+            <w:pPr>
+              <w:pStyle w:val="TableText"/>
+            </w:pPr>
+            <w:r>
+              <w:t>Default group type that has members and posts and any member can join it anytime.</w:t>
+            </w:r>
+          </w:p>
+        </w:tc>
+      </w:tr>
+      <w:tr>
+        <w:trPr>
+          <w:cantSplit/>
+        </w:trPr>
+        <w:tc>
+          <w:tcPr>
+            <w:tcW w:w="1260" w:type="dxa"/>
+            <w:vAlign w:val="center"/>
+          </w:tcPr>
+          <w:p>
+            <w:pPr>
+              <w:pStyle w:val="TableText"/>
+            </w:pPr>
+            <w:r>
+              <w:t>Group-C</w:t>
+            </w:r>
+            <w:r>
+              <w:t>4</w:t>
+            </w:r>
+          </w:p>
+        </w:tc>
+        <w:tc>
+          <w:tcPr>
+            <w:tcW w:w="1620" w:type="dxa"/>
+            <w:shd w:val="clear" w:color="auto" w:fill="FFFFFF"/>
+            <w:vAlign w:val="center"/>
+          </w:tcPr>
+          <w:p>
+            <w:pPr>
+              <w:pStyle w:val="TableText"/>
+            </w:pPr>
+            <w:proofErr w:type="spellStart"/>
+            <w:r>
+              <w:t>ClosedGroup</w:t>
+            </w:r>
+            <w:proofErr w:type="spellEnd"/>
+          </w:p>
+        </w:tc>
+        <w:tc>
+          <w:tcPr>
+            <w:tcW w:w="1350" w:type="dxa"/>
+            <w:shd w:val="clear" w:color="auto" w:fill="FFFFFF"/>
+            <w:vAlign w:val="center"/>
+          </w:tcPr>
+          <w:p>
+            <w:pPr>
+              <w:pStyle w:val="TableText"/>
+            </w:pPr>
+            <w:r>
+              <w:t>Group-P</w:t>
+            </w:r>
+          </w:p>
+        </w:tc>
+        <w:tc>
+          <w:tcPr>
+            <w:tcW w:w="4410" w:type="dxa"/>
+            <w:vAlign w:val="center"/>
+          </w:tcPr>
+          <w:p>
+            <w:pPr>
+              <w:pStyle w:val="TableText"/>
+            </w:pPr>
+            <w:r>
+              <w:t>Differs from open group in where member cannot join it unless an admin accepts it.</w:t>
+            </w:r>
           </w:p>
         </w:tc>
       </w:tr>
     </w:tbl>
+    <w:p>
+      <w:pPr>
+        <w:pStyle w:val="Heading2"/>
+      </w:pPr>
+    </w:p>
+    <w:p>
+      <w:pPr>
+        <w:pStyle w:val="Heading2"/>
+      </w:pPr>
+      <w:bookmarkStart w:id="7" w:name="_Toc26643962"/>
+      <w:r>
+        <w:lastRenderedPageBreak/>
+        <w:t xml:space="preserve">III. </w:t>
+      </w:r>
+      <w:r>
+        <w:t>Sequence diagrams</w:t>
+      </w:r>
+      <w:bookmarkEnd w:id="7"/>
+    </w:p>
     <w:p>
       <w:pPr>
         <w:pStyle w:val="ListParagraph"/>
@@ -2247,7 +3981,63 @@
           <w:bCs/>
           <w:color w:val="C00000"/>
         </w:rPr>
-        <w:t>In the above table make sure that each class belongs to a subsystem.</w:t>
+        <w:t xml:space="preserve">List Sequence </w:t>
+      </w:r>
+      <w:r>
+        <w:rPr>
+          <w:b/>
+          <w:bCs/>
+          <w:color w:val="C00000"/>
+        </w:rPr>
+        <w:t>diagrams</w:t>
+      </w:r>
+      <w:r>
+        <w:rPr>
+          <w:b/>
+          <w:bCs/>
+          <w:color w:val="C00000"/>
+        </w:rPr>
+        <w:t xml:space="preserve"> for all </w:t>
+      </w:r>
+      <w:r>
+        <w:rPr>
+          <w:b/>
+          <w:bCs/>
+          <w:color w:val="C00000"/>
+        </w:rPr>
+        <w:t>requirements</w:t>
+      </w:r>
+      <w:r>
+        <w:rPr>
+          <w:b/>
+          <w:bCs/>
+          <w:color w:val="C00000"/>
+        </w:rPr>
+        <w:t>.</w:t>
+      </w:r>
+      <w:r>
+        <w:rPr>
+          <w:b/>
+          <w:bCs/>
+          <w:color w:val="C00000"/>
+        </w:rPr>
+        <w:t xml:space="preserve"> Provide </w:t>
+      </w:r>
+      <w:r>
+        <w:rPr>
+          <w:b/>
+          <w:bCs/>
+          <w:color w:val="C00000"/>
+        </w:rPr>
+        <w:t xml:space="preserve">for </w:t>
+      </w:r>
+      <w:r>
+        <w:rPr>
+          <w:b/>
+          <w:bCs/>
+          <w:color w:val="C00000"/>
+        </w:rPr>
+        <w:t>each Sequence an ID.</w:t>
       </w:r>
     </w:p>
     <w:p>
@@ -2269,24 +4059,8 @@
           <w:bCs/>
           <w:color w:val="C00000"/>
         </w:rPr>
-        <w:t>In the above table ALL classes should belong to subsystems. And each subsystem should at least contain one class.</w:t>
-      </w:r>
-    </w:p>
-    <w:p>
-      <w:pPr>
-        <w:pStyle w:val="Heading3"/>
-        <w:rPr>
-          <w:color w:val="4F81BD" w:themeColor="accent1"/>
-        </w:rPr>
-      </w:pPr>
-      <w:bookmarkStart w:id="7" w:name="_Toc26633075"/>
-      <w:r>
-        <w:rPr>
-          <w:color w:val="4F81BD" w:themeColor="accent1"/>
-        </w:rPr>
-        <w:t>Important Algorithm</w:t>
-      </w:r>
-      <w:bookmarkEnd w:id="7"/>
+        <w:t>Usually each use case is represented by a sequence diagram or more.</w:t>
+      </w:r>
     </w:p>
     <w:p>
       <w:pPr>
@@ -2307,7 +4081,7 @@
           <w:bCs/>
           <w:color w:val="C00000"/>
         </w:rPr>
-        <w:t>If any method</w:t>
+        <w:t>Overall</w:t>
       </w:r>
       <w:r>
         <w:rPr>
@@ -2315,7 +4089,7 @@
           <w:bCs/>
           <w:color w:val="C00000"/>
         </w:rPr>
-        <w:t xml:space="preserve"> in a class</w:t>
+        <w:t>, all the diagrams should repre</w:t>
       </w:r>
       <w:r>
         <w:rPr>
@@ -2323,21 +4097,24 @@
           <w:bCs/>
           <w:color w:val="C00000"/>
         </w:rPr>
-        <w:t xml:space="preserve"> is implementing an algorithm (complex enough), then you should describe it here. </w:t>
-      </w:r>
-    </w:p>
-    <w:p>
-      <w:pPr>
-        <w:pStyle w:val="Heading2"/>
-      </w:pPr>
-      <w:bookmarkStart w:id="8" w:name="_Toc26633076"/>
-      <w:r>
-        <w:t xml:space="preserve">III. </w:t>
-      </w:r>
-      <w:r>
-        <w:t>Sequence diagrams</w:t>
-      </w:r>
-      <w:bookmarkEnd w:id="8"/>
+        <w:t>s</w:t>
+      </w:r>
+      <w:r>
+        <w:rPr>
+          <w:b/>
+          <w:bCs/>
+          <w:color w:val="C00000"/>
+        </w:rPr>
+        <w:t>ent</w:t>
+      </w:r>
+      <w:r>
+        <w:rPr>
+          <w:b/>
+          <w:bCs/>
+          <w:color w:val="C00000"/>
+        </w:rPr>
+        <w:t xml:space="preserve"> all requirements and possible flows.</w:t>
+      </w:r>
     </w:p>
     <w:p>
       <w:pPr>
@@ -2358,7 +4135,7 @@
           <w:bCs/>
           <w:color w:val="C00000"/>
         </w:rPr>
-        <w:t xml:space="preserve">List Sequence </w:t>
+        <w:t>Make sure that each object in the sequence diagram has a corresponding class in the class description table above.</w:t>
       </w:r>
       <w:r>
         <w:rPr>
@@ -2366,15 +4143,16 @@
           <w:bCs/>
           <w:color w:val="C00000"/>
         </w:rPr>
-        <w:t>diagrams</w:t>
+        <w:t xml:space="preserve"> If not, it will be </w:t>
       </w:r>
       <w:r>
         <w:rPr>
           <w:b/>
           <w:bCs/>
           <w:color w:val="C00000"/>
-        </w:rPr>
-        <w:t xml:space="preserve"> for all </w:t>
+          <w:u w:val="single"/>
+        </w:rPr>
+        <w:t>REJECTED</w:t>
       </w:r>
       <w:r>
         <w:rPr>
@@ -2382,39 +4160,7 @@
           <w:bCs/>
           <w:color w:val="C00000"/>
         </w:rPr>
-        <w:t>requirements</w:t>
-      </w:r>
-      <w:r>
-        <w:rPr>
-          <w:b/>
-          <w:bCs/>
-          <w:color w:val="C00000"/>
-        </w:rPr>
         <w:t>.</w:t>
-      </w:r>
-      <w:r>
-        <w:rPr>
-          <w:b/>
-          <w:bCs/>
-          <w:color w:val="C00000"/>
-        </w:rPr>
-        <w:t xml:space="preserve"> Provide </w:t>
-      </w:r>
-      <w:r>
-        <w:rPr>
-          <w:b/>
-          <w:bCs/>
-          <w:color w:val="C00000"/>
-        </w:rPr>
-        <w:t xml:space="preserve">for </w:t>
-      </w:r>
-      <w:r>
-        <w:rPr>
-          <w:b/>
-          <w:bCs/>
-          <w:color w:val="C00000"/>
-        </w:rPr>
-        <w:t>each Sequence an ID.</w:t>
       </w:r>
     </w:p>
     <w:p>
@@ -2436,7 +4182,23 @@
           <w:bCs/>
           <w:color w:val="C00000"/>
         </w:rPr>
-        <w:t>Usually each use case is represented by a sequence diagram or more.</w:t>
+        <w:t>Put actual function calls with proper parameters and return types</w:t>
+      </w:r>
+      <w:r>
+        <w:rPr>
+          <w:b/>
+          <w:bCs/>
+          <w:color w:val="C00000"/>
+        </w:rPr>
+        <w:t xml:space="preserve"> corresponding to class diagrams</w:t>
+      </w:r>
+      <w:r>
+        <w:rPr>
+          <w:b/>
+          <w:bCs/>
+          <w:color w:val="C00000"/>
+        </w:rPr>
+        <w:t>.</w:t>
       </w:r>
     </w:p>
     <w:p>
@@ -2458,23 +4220,25 @@
           <w:bCs/>
           <w:color w:val="C00000"/>
         </w:rPr>
-        <w:t>Overall</w:t>
-      </w:r>
+        <w:t xml:space="preserve">Following are couple of examples for small / </w:t>
+      </w:r>
+      <w:proofErr w:type="spellStart"/>
       <w:r>
         <w:rPr>
           <w:b/>
           <w:bCs/>
           <w:color w:val="C00000"/>
         </w:rPr>
-        <w:t>, all the diagrams should repre</w:t>
-      </w:r>
+        <w:t>meduim</w:t>
+      </w:r>
+      <w:proofErr w:type="spellEnd"/>
       <w:r>
         <w:rPr>
           <w:b/>
           <w:bCs/>
           <w:color w:val="C00000"/>
         </w:rPr>
-        <w:t>s</w:t>
+        <w:t xml:space="preserve"> examples. We expect such diagram</w:t>
       </w:r>
       <w:r>
         <w:rPr>
@@ -2482,7 +4246,7 @@
           <w:bCs/>
           <w:color w:val="C00000"/>
         </w:rPr>
-        <w:t>ent</w:t>
+        <w:t>s, however there is a missing</w:t>
       </w:r>
       <w:r>
         <w:rPr>
@@ -2490,154 +4254,30 @@
           <w:bCs/>
           <w:color w:val="C00000"/>
         </w:rPr>
-        <w:t xml:space="preserve"> all requirements and possible flows.</w:t>
-      </w:r>
-    </w:p>
-    <w:p>
-      <w:pPr>
-        <w:pStyle w:val="ListParagraph"/>
-        <w:numPr>
-          <w:ilvl w:val="0"/>
-          <w:numId w:val="2"/>
-        </w:numPr>
+        <w:t xml:space="preserve"> </w:t>
+      </w:r>
+      <w:r>
         <w:rPr>
           <w:b/>
           <w:bCs/>
           <w:color w:val="C00000"/>
         </w:rPr>
-      </w:pPr>
-      <w:r>
+        <w:t>thing in them. Most of calls don’t have parameters. Please always specify the parameters in the call, matching the class diagram.</w:t>
+      </w:r>
+    </w:p>
+    <w:p>
+      <w:pPr>
+        <w:jc w:val="center"/>
         <w:rPr>
           <w:b/>
           <w:bCs/>
           <w:color w:val="C00000"/>
         </w:rPr>
-        <w:t>Make sure that each object in the sequence diagram has a corresponding class in the class description table above.</w:t>
-      </w:r>
-      <w:r>
-        <w:rPr>
-          <w:b/>
-          <w:bCs/>
-          <w:color w:val="C00000"/>
-        </w:rPr>
-        <w:t xml:space="preserve"> If not, it will be </w:t>
-      </w:r>
-      <w:r>
-        <w:rPr>
-          <w:b/>
-          <w:bCs/>
-          <w:color w:val="C00000"/>
-          <w:u w:val="single"/>
-        </w:rPr>
-        <w:t>REJECTED</w:t>
-      </w:r>
-      <w:r>
-        <w:rPr>
-          <w:b/>
-          <w:bCs/>
-          <w:color w:val="C00000"/>
-        </w:rPr>
-        <w:t>.</w:t>
-      </w:r>
-    </w:p>
-    <w:p>
-      <w:pPr>
-        <w:pStyle w:val="ListParagraph"/>
-        <w:numPr>
-          <w:ilvl w:val="0"/>
-          <w:numId w:val="2"/>
-        </w:numPr>
-        <w:rPr>
-          <w:b/>
-          <w:bCs/>
-          <w:color w:val="C00000"/>
-        </w:rPr>
-      </w:pPr>
-      <w:r>
-        <w:rPr>
-          <w:b/>
-          <w:bCs/>
-          <w:color w:val="C00000"/>
-        </w:rPr>
-        <w:t>Put actual function calls with proper parameters and return types</w:t>
-      </w:r>
-      <w:r>
-        <w:rPr>
-          <w:b/>
-          <w:bCs/>
-          <w:color w:val="C00000"/>
-        </w:rPr>
-        <w:t xml:space="preserve"> corresponding to class diagrams</w:t>
-      </w:r>
-      <w:r>
-        <w:rPr>
-          <w:b/>
-          <w:bCs/>
-          <w:color w:val="C00000"/>
-        </w:rPr>
-        <w:t>.</w:t>
-      </w:r>
-    </w:p>
-    <w:p>
-      <w:pPr>
-        <w:pStyle w:val="ListParagraph"/>
-        <w:numPr>
-          <w:ilvl w:val="0"/>
-          <w:numId w:val="2"/>
-        </w:numPr>
-        <w:rPr>
-          <w:b/>
-          <w:bCs/>
-          <w:color w:val="C00000"/>
-        </w:rPr>
-      </w:pPr>
-      <w:r>
-        <w:rPr>
-          <w:b/>
-          <w:bCs/>
-          <w:color w:val="C00000"/>
-        </w:rPr>
-        <w:t>Following are couple of examples for small / meduim examples. We expect such diagram</w:t>
-      </w:r>
-      <w:r>
-        <w:rPr>
-          <w:b/>
-          <w:bCs/>
-          <w:color w:val="C00000"/>
-        </w:rPr>
-        <w:t>s, however there is a missing</w:t>
-      </w:r>
-      <w:r>
-        <w:rPr>
-          <w:b/>
-          <w:bCs/>
-          <w:color w:val="C00000"/>
-        </w:rPr>
-        <w:t xml:space="preserve"> </w:t>
-      </w:r>
-      <w:r>
-        <w:rPr>
-          <w:b/>
-          <w:bCs/>
-          <w:color w:val="C00000"/>
-        </w:rPr>
-        <w:t>thing in them. Most of calls don’t have parameters. Please always specify the parameters in the call, matching the class diagram.</w:t>
-      </w:r>
-    </w:p>
-    <w:p>
-      <w:pPr>
-        <w:jc w:val="center"/>
-        <w:rPr>
-          <w:b/>
-          <w:bCs/>
-          <w:color w:val="C00000"/>
-        </w:rPr>
       </w:pPr>
       <w:r>
         <w:rPr>
           <w:noProof/>
         </w:rPr>
-        <w:lastRenderedPageBreak/>
         <w:drawing>
           <wp:inline distT="0" distB="0" distL="0" distR="0" wp14:anchorId="09B6382B" wp14:editId="2E9583B1">
             <wp:extent cx="4448175" cy="4191147"/>
@@ -2748,7 +4388,7 @@
           <w:color w:val="4F81BD" w:themeColor="accent1"/>
         </w:rPr>
       </w:pPr>
-      <w:bookmarkStart w:id="9" w:name="_Toc26633077"/>
+      <w:bookmarkStart w:id="8" w:name="_Toc26643963"/>
       <w:r>
         <w:rPr>
           <w:color w:val="4F81BD" w:themeColor="accent1"/>
@@ -2761,7 +4401,7 @@
         </w:rPr>
         <w:t xml:space="preserve"> Table</w:t>
       </w:r>
-      <w:bookmarkEnd w:id="9"/>
+      <w:bookmarkEnd w:id="8"/>
     </w:p>
     <w:p>
       <w:pPr>
@@ -2949,8 +4589,13 @@
               <w:pStyle w:val="TableText"/>
             </w:pPr>
             <w:r>
-              <w:t>Save, GetData</w:t>
-            </w:r>
+              <w:t xml:space="preserve">Save, </w:t>
+            </w:r>
+            <w:proofErr w:type="spellStart"/>
+            <w:r>
+              <w:t>GetData</w:t>
+            </w:r>
+            <w:proofErr w:type="spellEnd"/>
           </w:p>
         </w:tc>
       </w:tr>
@@ -3007,12 +4652,12 @@
       <w:pPr>
         <w:pStyle w:val="Heading1"/>
       </w:pPr>
-      <w:bookmarkStart w:id="10" w:name="_Toc26633078"/>
+      <w:bookmarkStart w:id="9" w:name="_Toc26643964"/>
       <w:r>
         <w:lastRenderedPageBreak/>
         <w:t>Ownership Report</w:t>
       </w:r>
-      <w:bookmarkEnd w:id="10"/>
+      <w:bookmarkEnd w:id="9"/>
     </w:p>
     <w:p>
       <w:pPr>
@@ -3214,7 +4859,7 @@
       <w:pPr>
         <w:pStyle w:val="Heading1"/>
       </w:pPr>
-      <w:bookmarkStart w:id="11" w:name="_Toc26633079"/>
+      <w:bookmarkStart w:id="10" w:name="_Toc26643965"/>
       <w:r>
         <w:rPr>
           <w:b w:val="0"/>
@@ -3225,7 +4870,7 @@
       <w:r>
         <w:t>:</w:t>
       </w:r>
-      <w:bookmarkEnd w:id="11"/>
+      <w:bookmarkEnd w:id="10"/>
       <w:r>
         <w:t xml:space="preserve"> </w:t>
       </w:r>
@@ -3630,11 +5275,11 @@
       <w:pPr>
         <w:pStyle w:val="Heading1"/>
       </w:pPr>
-      <w:bookmarkStart w:id="12" w:name="_Toc26633080"/>
+      <w:bookmarkStart w:id="11" w:name="_Toc26643966"/>
       <w:r>
         <w:t>References</w:t>
       </w:r>
-      <w:bookmarkEnd w:id="12"/>
+      <w:bookmarkEnd w:id="11"/>
     </w:p>
     <w:p>
       <w:pPr>
@@ -3660,11 +5305,11 @@
       <w:pPr>
         <w:pStyle w:val="Heading1"/>
       </w:pPr>
-      <w:bookmarkStart w:id="13" w:name="_Toc26633081"/>
+      <w:bookmarkStart w:id="12" w:name="_Toc26643967"/>
       <w:r>
         <w:t>Authors</w:t>
       </w:r>
-      <w:bookmarkEnd w:id="13"/>
+      <w:bookmarkEnd w:id="12"/>
     </w:p>
     <w:p>
       <w:pPr>
@@ -3681,8 +5326,13 @@
         <w:t>Mostafa Saad</w:t>
       </w:r>
       <w:r>
-        <w:t xml:space="preserve"> and Mohammad El-Ramly</w:t>
-      </w:r>
+        <w:t xml:space="preserve"> and Mohammad El-</w:t>
+      </w:r>
+      <w:proofErr w:type="spellStart"/>
+      <w:r>
+        <w:t>Ramly</w:t>
+      </w:r>
+      <w:proofErr w:type="spellEnd"/>
     </w:p>
     <w:sectPr>
       <w:headerReference w:type="default" r:id="rId13"/>
@@ -3698,7 +5348,7 @@
 </file>
 
 <file path=word/endnotes.xml><?xml version="1.0" encoding="utf-8"?>
-<w:endnotes xmlns:wpc="http://schemas.microsoft.com/office/word/2010/wordprocessingCanvas" xmlns:cx="http://schemas.microsoft.com/office/drawing/2014/chartex" xmlns:cx1="http://schemas.microsoft.com/office/drawing/2015/9/8/chartex" xmlns:mc="http://schemas.openxmlformats.org/markup-compatibility/2006" xmlns:o="urn:schemas-microsoft-com:office:office" xmlns:r="http://schemas.openxmlformats.org/officeDocument/2006/relationships" xmlns:m="http://schemas.openxmlformats.org/officeDocument/2006/math" xmlns:v="urn:schemas-microsoft-com:vml" xmlns:wp14="http://schemas.microsoft.com/office/word/2010/wordprocessingDrawing" xmlns:wp="http://schemas.openxmlformats.org/drawingml/2006/wordprocessingDrawing" xmlns:w10="urn:schemas-microsoft-com:office:word" xmlns:w="http://schemas.openxmlformats.org/wordprocessingml/2006/main" xmlns:w14="http://schemas.microsoft.com/office/word/2010/wordml" xmlns:w15="http://schemas.microsoft.com/office/word/2012/wordml" xmlns:w16se="http://schemas.microsoft.com/office/word/2015/wordml/symex" xmlns:wpg="http://schemas.microsoft.com/office/word/2010/wordprocessingGroup" xmlns:wpi="http://schemas.microsoft.com/office/word/2010/wordprocessingInk" xmlns:wne="http://schemas.microsoft.com/office/word/2006/wordml" xmlns:wps="http://schemas.microsoft.com/office/word/2010/wordprocessingShape" mc:Ignorable="w14 w15 w16se wp14">
+<w:endnotes xmlns:wpc="http://schemas.microsoft.com/office/word/2010/wordprocessingCanvas" xmlns:cx="http://schemas.microsoft.com/office/drawing/2014/chartex" xmlns:cx1="http://schemas.microsoft.com/office/drawing/2015/9/8/chartex" xmlns:cx2="http://schemas.microsoft.com/office/drawing/2015/10/21/chartex" xmlns:cx3="http://schemas.microsoft.com/office/drawing/2016/5/9/chartex" xmlns:cx4="http://schemas.microsoft.com/office/drawing/2016/5/10/chartex" xmlns:cx5="http://schemas.microsoft.com/office/drawing/2016/5/11/chartex" xmlns:cx6="http://schemas.microsoft.com/office/drawing/2016/5/12/chartex" xmlns:cx7="http://schemas.microsoft.com/office/drawing/2016/5/13/chartex" xmlns:cx8="http://schemas.microsoft.com/office/drawing/2016/5/14/chartex" xmlns:mc="http://schemas.openxmlformats.org/markup-compatibility/2006" xmlns:aink="http://schemas.microsoft.com/office/drawing/2016/ink" xmlns:am3d="http://schemas.microsoft.com/office/drawing/2017/model3d" xmlns:o="urn:schemas-microsoft-com:office:office" xmlns:r="http://schemas.openxmlformats.org/officeDocument/2006/relationships" xmlns:m="http://schemas.openxmlformats.org/officeDocument/2006/math" xmlns:v="urn:schemas-microsoft-com:vml" xmlns:wp14="http://schemas.microsoft.com/office/word/2010/wordprocessingDrawing" xmlns:wp="http://schemas.openxmlformats.org/drawingml/2006/wordprocessingDrawing" xmlns:w10="urn:schemas-microsoft-com:office:word" xmlns:w="http://schemas.openxmlformats.org/wordprocessingml/2006/main" xmlns:w14="http://schemas.microsoft.com/office/word/2010/wordml" xmlns:w15="http://schemas.microsoft.com/office/word/2012/wordml" xmlns:w16cid="http://schemas.microsoft.com/office/word/2016/wordml/cid" xmlns:w16se="http://schemas.microsoft.com/office/word/2015/wordml/symex" xmlns:wpg="http://schemas.microsoft.com/office/word/2010/wordprocessingGroup" xmlns:wpi="http://schemas.microsoft.com/office/word/2010/wordprocessingInk" xmlns:wne="http://schemas.microsoft.com/office/word/2006/wordml" xmlns:wps="http://schemas.microsoft.com/office/word/2010/wordprocessingShape" mc:Ignorable="w14 w15 w16se w16cid wp14">
   <w:endnote w:type="separator" w:id="-1">
     <w:p>
       <w:pPr>
@@ -3723,7 +5373,7 @@
 </file>
 
 <file path=word/footer1.xml><?xml version="1.0" encoding="utf-8"?>
-<w:ftr xmlns:wpc="http://schemas.microsoft.com/office/word/2010/wordprocessingCanvas" xmlns:cx="http://schemas.microsoft.com/office/drawing/2014/chartex" xmlns:cx1="http://schemas.microsoft.com/office/drawing/2015/9/8/chartex" xmlns:mc="http://schemas.openxmlformats.org/markup-compatibility/2006" xmlns:o="urn:schemas-microsoft-com:office:office" xmlns:r="http://schemas.openxmlformats.org/officeDocument/2006/relationships" xmlns:m="http://schemas.openxmlformats.org/officeDocument/2006/math" xmlns:v="urn:schemas-microsoft-com:vml" xmlns:wp14="http://schemas.microsoft.com/office/word/2010/wordprocessingDrawing" xmlns:wp="http://schemas.openxmlformats.org/drawingml/2006/wordprocessingDrawing" xmlns:w10="urn:schemas-microsoft-com:office:word" xmlns:w="http://schemas.openxmlformats.org/wordprocessingml/2006/main" xmlns:w14="http://schemas.microsoft.com/office/word/2010/wordml" xmlns:w15="http://schemas.microsoft.com/office/word/2012/wordml" xmlns:w16se="http://schemas.microsoft.com/office/word/2015/wordml/symex" xmlns:wpg="http://schemas.microsoft.com/office/word/2010/wordprocessingGroup" xmlns:wpi="http://schemas.microsoft.com/office/word/2010/wordprocessingInk" xmlns:wne="http://schemas.microsoft.com/office/word/2006/wordml" xmlns:wps="http://schemas.microsoft.com/office/word/2010/wordprocessingShape" mc:Ignorable="w14 w15 w16se wp14">
+<w:ftr xmlns:wpc="http://schemas.microsoft.com/office/word/2010/wordprocessingCanvas" xmlns:cx="http://schemas.microsoft.com/office/drawing/2014/chartex" xmlns:cx1="http://schemas.microsoft.com/office/drawing/2015/9/8/chartex" xmlns:cx2="http://schemas.microsoft.com/office/drawing/2015/10/21/chartex" xmlns:cx3="http://schemas.microsoft.com/office/drawing/2016/5/9/chartex" xmlns:cx4="http://schemas.microsoft.com/office/drawing/2016/5/10/chartex" xmlns:cx5="http://schemas.microsoft.com/office/drawing/2016/5/11/chartex" xmlns:cx6="http://schemas.microsoft.com/office/drawing/2016/5/12/chartex" xmlns:cx7="http://schemas.microsoft.com/office/drawing/2016/5/13/chartex" xmlns:cx8="http://schemas.microsoft.com/office/drawing/2016/5/14/chartex" xmlns:mc="http://schemas.openxmlformats.org/markup-compatibility/2006" xmlns:aink="http://schemas.microsoft.com/office/drawing/2016/ink" xmlns:am3d="http://schemas.microsoft.com/office/drawing/2017/model3d" xmlns:o="urn:schemas-microsoft-com:office:office" xmlns:r="http://schemas.openxmlformats.org/officeDocument/2006/relationships" xmlns:m="http://schemas.openxmlformats.org/officeDocument/2006/math" xmlns:v="urn:schemas-microsoft-com:vml" xmlns:wp14="http://schemas.microsoft.com/office/word/2010/wordprocessingDrawing" xmlns:wp="http://schemas.openxmlformats.org/drawingml/2006/wordprocessingDrawing" xmlns:w10="urn:schemas-microsoft-com:office:word" xmlns:w="http://schemas.openxmlformats.org/wordprocessingml/2006/main" xmlns:w14="http://schemas.microsoft.com/office/word/2010/wordml" xmlns:w15="http://schemas.microsoft.com/office/word/2012/wordml" xmlns:w16cid="http://schemas.microsoft.com/office/word/2016/wordml/cid" xmlns:w16se="http://schemas.microsoft.com/office/word/2015/wordml/symex" xmlns:wpg="http://schemas.microsoft.com/office/word/2010/wordprocessingGroup" xmlns:wpi="http://schemas.microsoft.com/office/word/2010/wordprocessingInk" xmlns:wne="http://schemas.microsoft.com/office/word/2006/wordml" xmlns:wps="http://schemas.microsoft.com/office/word/2010/wordprocessingShape" mc:Ignorable="w14 w15 w16se w16cid wp14">
   <w:p>
     <w:pPr>
       <w:pStyle w:val="Footer"/>
@@ -3869,7 +5519,7 @@
 </file>
 
 <file path=word/footnotes.xml><?xml version="1.0" encoding="utf-8"?>
-<w:footnotes xmlns:wpc="http://schemas.microsoft.com/office/word/2010/wordprocessingCanvas" xmlns:cx="http://schemas.microsoft.com/office/drawing/2014/chartex" xmlns:cx1="http://schemas.microsoft.com/office/drawing/2015/9/8/chartex" xmlns:mc="http://schemas.openxmlformats.org/markup-compatibility/2006" xmlns:o="urn:schemas-microsoft-com:office:office" xmlns:r="http://schemas.openxmlformats.org/officeDocument/2006/relationships" xmlns:m="http://schemas.openxmlformats.org/officeDocument/2006/math" xmlns:v="urn:schemas-microsoft-com:vml" xmlns:wp14="http://schemas.microsoft.com/office/word/2010/wordprocessingDrawing" xmlns:wp="http://schemas.openxmlformats.org/drawingml/2006/wordprocessingDrawing" xmlns:w10="urn:schemas-microsoft-com:office:word" xmlns:w="http://schemas.openxmlformats.org/wordprocessingml/2006/main" xmlns:w14="http://schemas.microsoft.com/office/word/2010/wordml" xmlns:w15="http://schemas.microsoft.com/office/word/2012/wordml" xmlns:w16se="http://schemas.microsoft.com/office/word/2015/wordml/symex" xmlns:wpg="http://schemas.microsoft.com/office/word/2010/wordprocessingGroup" xmlns:wpi="http://schemas.microsoft.com/office/word/2010/wordprocessingInk" xmlns:wne="http://schemas.microsoft.com/office/word/2006/wordml" xmlns:wps="http://schemas.microsoft.com/office/word/2010/wordprocessingShape" mc:Ignorable="w14 w15 w16se wp14">
+<w:footnotes xmlns:wpc="http://schemas.microsoft.com/office/word/2010/wordprocessingCanvas" xmlns:cx="http://schemas.microsoft.com/office/drawing/2014/chartex" xmlns:cx1="http://schemas.microsoft.com/office/drawing/2015/9/8/chartex" xmlns:cx2="http://schemas.microsoft.com/office/drawing/2015/10/21/chartex" xmlns:cx3="http://schemas.microsoft.com/office/drawing/2016/5/9/chartex" xmlns:cx4="http://schemas.microsoft.com/office/drawing/2016/5/10/chartex" xmlns:cx5="http://schemas.microsoft.com/office/drawing/2016/5/11/chartex" xmlns:cx6="http://schemas.microsoft.com/office/drawing/2016/5/12/chartex" xmlns:cx7="http://schemas.microsoft.com/office/drawing/2016/5/13/chartex" xmlns:cx8="http://schemas.microsoft.com/office/drawing/2016/5/14/chartex" xmlns:mc="http://schemas.openxmlformats.org/markup-compatibility/2006" xmlns:aink="http://schemas.microsoft.com/office/drawing/2016/ink" xmlns:am3d="http://schemas.microsoft.com/office/drawing/2017/model3d" xmlns:o="urn:schemas-microsoft-com:office:office" xmlns:r="http://schemas.openxmlformats.org/officeDocument/2006/relationships" xmlns:m="http://schemas.openxmlformats.org/officeDocument/2006/math" xmlns:v="urn:schemas-microsoft-com:vml" xmlns:wp14="http://schemas.microsoft.com/office/word/2010/wordprocessingDrawing" xmlns:wp="http://schemas.openxmlformats.org/drawingml/2006/wordprocessingDrawing" xmlns:w10="urn:schemas-microsoft-com:office:word" xmlns:w="http://schemas.openxmlformats.org/wordprocessingml/2006/main" xmlns:w14="http://schemas.microsoft.com/office/word/2010/wordml" xmlns:w15="http://schemas.microsoft.com/office/word/2012/wordml" xmlns:w16cid="http://schemas.microsoft.com/office/word/2016/wordml/cid" xmlns:w16se="http://schemas.microsoft.com/office/word/2015/wordml/symex" xmlns:wpg="http://schemas.microsoft.com/office/word/2010/wordprocessingGroup" xmlns:wpi="http://schemas.microsoft.com/office/word/2010/wordprocessingInk" xmlns:wne="http://schemas.microsoft.com/office/word/2006/wordml" xmlns:wps="http://schemas.microsoft.com/office/word/2010/wordprocessingShape" mc:Ignorable="w14 w15 w16se w16cid wp14">
   <w:footnote w:type="separator" w:id="-1">
     <w:p>
       <w:pPr>
@@ -3894,7 +5544,7 @@
 </file>
 
 <file path=word/header1.xml><?xml version="1.0" encoding="utf-8"?>
-<w:hdr xmlns:wpc="http://schemas.microsoft.com/office/word/2010/wordprocessingCanvas" xmlns:cx="http://schemas.microsoft.com/office/drawing/2014/chartex" xmlns:cx1="http://schemas.microsoft.com/office/drawing/2015/9/8/chartex" xmlns:mc="http://schemas.openxmlformats.org/markup-compatibility/2006" xmlns:o="urn:schemas-microsoft-com:office:office" xmlns:r="http://schemas.openxmlformats.org/officeDocument/2006/relationships" xmlns:m="http://schemas.openxmlformats.org/officeDocument/2006/math" xmlns:v="urn:schemas-microsoft-com:vml" xmlns:wp14="http://schemas.microsoft.com/office/word/2010/wordprocessingDrawing" xmlns:wp="http://schemas.openxmlformats.org/drawingml/2006/wordprocessingDrawing" xmlns:w10="urn:schemas-microsoft-com:office:word" xmlns:w="http://schemas.openxmlformats.org/wordprocessingml/2006/main" xmlns:w14="http://schemas.microsoft.com/office/word/2010/wordml" xmlns:w15="http://schemas.microsoft.com/office/word/2012/wordml" xmlns:w16se="http://schemas.microsoft.com/office/word/2015/wordml/symex" xmlns:wpg="http://schemas.microsoft.com/office/word/2010/wordprocessingGroup" xmlns:wpi="http://schemas.microsoft.com/office/word/2010/wordprocessingInk" xmlns:wne="http://schemas.microsoft.com/office/word/2006/wordml" xmlns:wps="http://schemas.microsoft.com/office/word/2010/wordprocessingShape" mc:Ignorable="w14 w15 w16se wp14">
+<w:hdr xmlns:wpc="http://schemas.microsoft.com/office/word/2010/wordprocessingCanvas" xmlns:cx="http://schemas.microsoft.com/office/drawing/2014/chartex" xmlns:cx1="http://schemas.microsoft.com/office/drawing/2015/9/8/chartex" xmlns:cx2="http://schemas.microsoft.com/office/drawing/2015/10/21/chartex" xmlns:cx3="http://schemas.microsoft.com/office/drawing/2016/5/9/chartex" xmlns:cx4="http://schemas.microsoft.com/office/drawing/2016/5/10/chartex" xmlns:cx5="http://schemas.microsoft.com/office/drawing/2016/5/11/chartex" xmlns:cx6="http://schemas.microsoft.com/office/drawing/2016/5/12/chartex" xmlns:cx7="http://schemas.microsoft.com/office/drawing/2016/5/13/chartex" xmlns:cx8="http://schemas.microsoft.com/office/drawing/2016/5/14/chartex" xmlns:mc="http://schemas.openxmlformats.org/markup-compatibility/2006" xmlns:aink="http://schemas.microsoft.com/office/drawing/2016/ink" xmlns:am3d="http://schemas.microsoft.com/office/drawing/2017/model3d" xmlns:o="urn:schemas-microsoft-com:office:office" xmlns:r="http://schemas.openxmlformats.org/officeDocument/2006/relationships" xmlns:m="http://schemas.openxmlformats.org/officeDocument/2006/math" xmlns:v="urn:schemas-microsoft-com:vml" xmlns:wp14="http://schemas.microsoft.com/office/word/2010/wordprocessingDrawing" xmlns:wp="http://schemas.openxmlformats.org/drawingml/2006/wordprocessingDrawing" xmlns:w10="urn:schemas-microsoft-com:office:word" xmlns:w="http://schemas.openxmlformats.org/wordprocessingml/2006/main" xmlns:w14="http://schemas.microsoft.com/office/word/2010/wordml" xmlns:w15="http://schemas.microsoft.com/office/word/2012/wordml" xmlns:w16cid="http://schemas.microsoft.com/office/word/2016/wordml/cid" xmlns:w16se="http://schemas.microsoft.com/office/word/2015/wordml/symex" xmlns:wpg="http://schemas.microsoft.com/office/word/2010/wordprocessingGroup" xmlns:wpi="http://schemas.microsoft.com/office/word/2010/wordprocessingInk" xmlns:wne="http://schemas.microsoft.com/office/word/2006/wordml" xmlns:wps="http://schemas.microsoft.com/office/word/2010/wordprocessingShape" mc:Ignorable="w14 w15 w16se w16cid wp14">
   <w:p>
     <w:pPr>
       <w:pStyle w:val="Header"/>
@@ -4031,6 +5681,7 @@
       </w:rPr>
       <w:t xml:space="preserve">– </w:t>
     </w:r>
+    <w:proofErr w:type="spellStart"/>
     <w:r>
       <w:rPr>
         <w:rFonts w:asciiTheme="majorHAnsi" w:hAnsiTheme="majorHAnsi"/>
@@ -4038,7 +5689,17 @@
         <w:sz w:val="40"/>
         <w:szCs w:val="40"/>
       </w:rPr>
-      <w:t>Adham Mamdouh</w:t>
+      <w:t>Adham</w:t>
+    </w:r>
+    <w:proofErr w:type="spellEnd"/>
+    <w:r>
+      <w:rPr>
+        <w:rFonts w:asciiTheme="majorHAnsi" w:hAnsiTheme="majorHAnsi"/>
+        <w:color w:val="FF0000"/>
+        <w:sz w:val="40"/>
+        <w:szCs w:val="40"/>
+      </w:rPr>
+      <w:t xml:space="preserve"> Mamdouh</w:t>
     </w:r>
   </w:p>
   <w:p>
@@ -4121,7 +5782,7 @@
 </file>
 
 <file path=word/numbering.xml><?xml version="1.0" encoding="utf-8"?>
-<w:numbering xmlns:wpc="http://schemas.microsoft.com/office/word/2010/wordprocessingCanvas" xmlns:cx="http://schemas.microsoft.com/office/drawing/2014/chartex" xmlns:cx1="http://schemas.microsoft.com/office/drawing/2015/9/8/chartex" xmlns:mc="http://schemas.openxmlformats.org/markup-compatibility/2006" xmlns:o="urn:schemas-microsoft-com:office:office" xmlns:r="http://schemas.openxmlformats.org/officeDocument/2006/relationships" xmlns:m="http://schemas.openxmlformats.org/officeDocument/2006/math" xmlns:v="urn:schemas-microsoft-com:vml" xmlns:wp14="http://schemas.microsoft.com/office/word/2010/wordprocessingDrawing" xmlns:wp="http://schemas.openxmlformats.org/drawingml/2006/wordprocessingDrawing" xmlns:w10="urn:schemas-microsoft-com:office:word" xmlns:w="http://schemas.openxmlformats.org/wordprocessingml/2006/main" xmlns:w14="http://schemas.microsoft.com/office/word/2010/wordml" xmlns:w15="http://schemas.microsoft.com/office/word/2012/wordml" xmlns:w16se="http://schemas.microsoft.com/office/word/2015/wordml/symex" xmlns:wpg="http://schemas.microsoft.com/office/word/2010/wordprocessingGroup" xmlns:wpi="http://schemas.microsoft.com/office/word/2010/wordprocessingInk" xmlns:wne="http://schemas.microsoft.com/office/word/2006/wordml" xmlns:wps="http://schemas.microsoft.com/office/word/2010/wordprocessingShape" mc:Ignorable="w14 w15 w16se wp14">
+<w:numbering xmlns:wpc="http://schemas.microsoft.com/office/word/2010/wordprocessingCanvas" xmlns:cx="http://schemas.microsoft.com/office/drawing/2014/chartex" xmlns:cx1="http://schemas.microsoft.com/office/drawing/2015/9/8/chartex" xmlns:cx2="http://schemas.microsoft.com/office/drawing/2015/10/21/chartex" xmlns:cx3="http://schemas.microsoft.com/office/drawing/2016/5/9/chartex" xmlns:cx4="http://schemas.microsoft.com/office/drawing/2016/5/10/chartex" xmlns:cx5="http://schemas.microsoft.com/office/drawing/2016/5/11/chartex" xmlns:cx6="http://schemas.microsoft.com/office/drawing/2016/5/12/chartex" xmlns:cx7="http://schemas.microsoft.com/office/drawing/2016/5/13/chartex" xmlns:cx8="http://schemas.microsoft.com/office/drawing/2016/5/14/chartex" xmlns:mc="http://schemas.openxmlformats.org/markup-compatibility/2006" xmlns:aink="http://schemas.microsoft.com/office/drawing/2016/ink" xmlns:am3d="http://schemas.microsoft.com/office/drawing/2017/model3d" xmlns:o="urn:schemas-microsoft-com:office:office" xmlns:r="http://schemas.openxmlformats.org/officeDocument/2006/relationships" xmlns:m="http://schemas.openxmlformats.org/officeDocument/2006/math" xmlns:v="urn:schemas-microsoft-com:vml" xmlns:wp14="http://schemas.microsoft.com/office/word/2010/wordprocessingDrawing" xmlns:wp="http://schemas.openxmlformats.org/drawingml/2006/wordprocessingDrawing" xmlns:w10="urn:schemas-microsoft-com:office:word" xmlns:w="http://schemas.openxmlformats.org/wordprocessingml/2006/main" xmlns:w14="http://schemas.microsoft.com/office/word/2010/wordml" xmlns:w15="http://schemas.microsoft.com/office/word/2012/wordml" xmlns:w16cid="http://schemas.microsoft.com/office/word/2016/wordml/cid" xmlns:w16se="http://schemas.microsoft.com/office/word/2015/wordml/symex" xmlns:wpg="http://schemas.microsoft.com/office/word/2010/wordprocessingGroup" xmlns:wpi="http://schemas.microsoft.com/office/word/2010/wordprocessingInk" xmlns:wne="http://schemas.microsoft.com/office/word/2006/wordml" xmlns:wps="http://schemas.microsoft.com/office/word/2010/wordprocessingShape" mc:Ignorable="w14 w15 w16se w16cid wp14">
   <w:abstractNum w:abstractNumId="0" w15:restartNumberingAfterBreak="0">
     <w:nsid w:val="054C6B08"/>
     <w:multiLevelType w:val="hybridMultilevel"/>
@@ -4850,7 +6511,7 @@
 </file>
 
 <file path=word/styles.xml><?xml version="1.0" encoding="utf-8"?>
-<w:styles xmlns:mc="http://schemas.openxmlformats.org/markup-compatibility/2006" xmlns:r="http://schemas.openxmlformats.org/officeDocument/2006/relationships" xmlns:w="http://schemas.openxmlformats.org/wordprocessingml/2006/main" xmlns:w14="http://schemas.microsoft.com/office/word/2010/wordml" xmlns:w15="http://schemas.microsoft.com/office/word/2012/wordml" xmlns:w16se="http://schemas.microsoft.com/office/word/2015/wordml/symex" mc:Ignorable="w14 w15 w16se">
+<w:styles xmlns:mc="http://schemas.openxmlformats.org/markup-compatibility/2006" xmlns:r="http://schemas.openxmlformats.org/officeDocument/2006/relationships" xmlns:w="http://schemas.openxmlformats.org/wordprocessingml/2006/main" xmlns:w14="http://schemas.microsoft.com/office/word/2010/wordml" xmlns:w15="http://schemas.microsoft.com/office/word/2012/wordml" xmlns:w16cid="http://schemas.microsoft.com/office/word/2016/wordml/cid" xmlns:w16se="http://schemas.microsoft.com/office/word/2015/wordml/symex" mc:Ignorable="w14 w15 w16se w16cid">
   <w:docDefaults>
     <w:rPrDefault>
       <w:rPr>
@@ -4866,7 +6527,7 @@
       </w:pPr>
     </w:pPrDefault>
   </w:docDefaults>
-  <w:latentStyles w:defLockedState="0" w:defUIPriority="99" w:defSemiHidden="0" w:defUnhideWhenUsed="0" w:defQFormat="0" w:count="371">
+  <w:latentStyles w:defLockedState="0" w:defUIPriority="99" w:defSemiHidden="0" w:defUnhideWhenUsed="0" w:defQFormat="0" w:count="376">
     <w:lsdException w:name="Normal" w:uiPriority="0" w:qFormat="1"/>
     <w:lsdException w:name="heading 1" w:uiPriority="9" w:qFormat="1"/>
     <w:lsdException w:name="heading 2" w:semiHidden="1" w:uiPriority="9" w:unhideWhenUsed="1" w:qFormat="1"/>
@@ -4972,7 +6633,6 @@
     <w:lsdException w:name="HTML Sample" w:semiHidden="1" w:unhideWhenUsed="1"/>
     <w:lsdException w:name="HTML Typewriter" w:semiHidden="1" w:unhideWhenUsed="1"/>
     <w:lsdException w:name="HTML Variable" w:semiHidden="1" w:unhideWhenUsed="1"/>
-    <w:lsdException w:name="Normal Table" w:semiHidden="1" w:unhideWhenUsed="1"/>
     <w:lsdException w:name="annotation subject" w:semiHidden="1" w:unhideWhenUsed="1"/>
     <w:lsdException w:name="No List" w:semiHidden="1" w:unhideWhenUsed="1"/>
     <w:lsdException w:name="Outline List 1" w:semiHidden="1" w:unhideWhenUsed="1"/>
@@ -5015,11 +6675,8 @@
     <w:lsdException w:name="Table Contemporary" w:semiHidden="1" w:unhideWhenUsed="1"/>
     <w:lsdException w:name="Table Elegant" w:semiHidden="1" w:unhideWhenUsed="1"/>
     <w:lsdException w:name="Table Professional" w:semiHidden="1" w:unhideWhenUsed="1"/>
-    <w:lsdException w:name="Table Subtle 1" w:semiHidden="1" w:unhideWhenUsed="1"/>
     <w:lsdException w:name="Table Subtle 2" w:semiHidden="1" w:unhideWhenUsed="1"/>
     <w:lsdException w:name="Table Web 1" w:semiHidden="1" w:unhideWhenUsed="1"/>
-    <w:lsdException w:name="Table Web 2" w:semiHidden="1" w:unhideWhenUsed="1"/>
-    <w:lsdException w:name="Table Web 3" w:semiHidden="1" w:unhideWhenUsed="1"/>
     <w:lsdException w:name="Balloon Text" w:semiHidden="1" w:unhideWhenUsed="1"/>
     <w:lsdException w:name="Table Grid" w:uiPriority="59"/>
     <w:lsdException w:name="Table Theme" w:semiHidden="1" w:unhideWhenUsed="1"/>
@@ -5238,6 +6895,11 @@
     <w:lsdException w:name="List Table 5 Dark Accent 6" w:uiPriority="50"/>
     <w:lsdException w:name="List Table 6 Colorful Accent 6" w:uiPriority="51"/>
     <w:lsdException w:name="List Table 7 Colorful Accent 6" w:uiPriority="52"/>
+    <w:lsdException w:name="Mention" w:semiHidden="1" w:unhideWhenUsed="1"/>
+    <w:lsdException w:name="Smart Hyperlink" w:semiHidden="1" w:unhideWhenUsed="1"/>
+    <w:lsdException w:name="Hashtag" w:semiHidden="1" w:unhideWhenUsed="1"/>
+    <w:lsdException w:name="Unresolved Mention" w:semiHidden="1" w:unhideWhenUsed="1"/>
+    <w:lsdException w:name="Smart Link" w:semiHidden="1" w:unhideWhenUsed="1"/>
   </w:latentStyles>
   <w:style w:type="paragraph" w:default="1" w:styleId="Normal">
     <w:name w:val="Normal"/>
@@ -6094,7 +7756,7 @@
 </file>
 
 <file path=customXml/itemProps1.xml><?xml version="1.0" encoding="utf-8"?>
-<ds:datastoreItem xmlns:ds="http://schemas.openxmlformats.org/officeDocument/2006/customXml" ds:itemID="{5AC59B3A-8390-4E2A-9432-3FDE93010F3F}">
+<ds:datastoreItem xmlns:ds="http://schemas.openxmlformats.org/officeDocument/2006/customXml" ds:itemID="{1A4346AE-72C8-4340-8844-0F823B6FCE70}">
   <ds:schemaRefs>
     <ds:schemaRef ds:uri="http://schemas.openxmlformats.org/officeDocument/2006/bibliography"/>
   </ds:schemaRefs>

</xml_diff>